<commit_message>
Report 4 task done
</commit_message>
<xml_diff>
--- a/Laporan 04/2211102441237 - Akhmad Qasim - Laporan PRAKTIKUM 4.docx
+++ b/Laporan 04/2211102441237 - Akhmad Qasim - Laporan PRAKTIKUM 4.docx
@@ -920,22 +920,30 @@
         <w:ind w:left="720"/>
         <w:rPr>
           <w:rFonts w:ascii="Times New Roman" w:hAnsi="Times New Roman" w:cs="Times New Roman"/>
-          <w:sz w:val="24"/>
-          <w:u w:color="4472C4" w:themeColor="accent1"/>
-        </w:rPr>
-      </w:pPr>
-      <w:r>
-        <w:rPr>
-          <w:rFonts w:ascii="Times New Roman" w:hAnsi="Times New Roman" w:cs="Times New Roman"/>
-          <w:sz w:val="24"/>
-          <w:u w:color="4472C4" w:themeColor="accent1"/>
-        </w:rPr>
-        <w:t>Soal?</w:t>
+          <w:b/>
+          <w:bCs/>
+          <w:sz w:val="24"/>
+          <w:u w:color="4472C4" w:themeColor="accent1"/>
+        </w:rPr>
+      </w:pPr>
+      <w:r>
+        <w:rPr>
+          <w:rFonts w:ascii="Times New Roman" w:hAnsi="Times New Roman" w:cs="Times New Roman"/>
+          <w:b/>
+          <w:bCs/>
+          <w:sz w:val="24"/>
+          <w:u w:color="4472C4" w:themeColor="accent1"/>
+        </w:rPr>
+        <w:t>Komparasi Algoritma</w:t>
       </w:r>
     </w:p>
     <w:p>
       <w:pPr>
         <w:pStyle w:val="ListParagraph"/>
+        <w:numPr>
+          <w:ilvl w:val="1"/>
+          <w:numId w:val="13"/>
+        </w:numPr>
         <w:spacing w:before="120" w:after="120"/>
         <w:rPr>
           <w:rFonts w:ascii="Times New Roman" w:hAnsi="Times New Roman" w:cs="Times New Roman"/>
@@ -949,12 +957,74 @@
           <w:sz w:val="24"/>
           <w:u w:color="4472C4" w:themeColor="accent1"/>
         </w:rPr>
-        <w:t>Jawaban (sertakan screenshot hasil).</w:t>
+        <w:t>Berikan tampilan output kedua fungsi tersebut dan analisa!</w:t>
+      </w:r>
+      <w:r>
+        <w:rPr>
+          <w:rFonts w:ascii="Times New Roman" w:hAnsi="Times New Roman" w:cs="Times New Roman"/>
+          <w:sz w:val="24"/>
+          <w:u w:color="4472C4" w:themeColor="accent1"/>
+        </w:rPr>
+        <w:br/>
+      </w:r>
+      <w:r>
+        <w:rPr>
+          <w:rFonts w:ascii="Times New Roman" w:hAnsi="Times New Roman" w:cs="Times New Roman"/>
+          <w:sz w:val="24"/>
+          <w:u w:color="4472C4" w:themeColor="accent1"/>
+        </w:rPr>
+        <w:drawing>
+          <wp:inline distT="0" distB="0" distL="0" distR="0" wp14:anchorId="1B5872BA" wp14:editId="6C9CC266">
+            <wp:extent cx="5731510" cy="3254375"/>
+            <wp:effectExtent l="0" t="0" r="2540" b="3175"/>
+            <wp:docPr id="2" name="Picture 2"/>
+            <wp:cNvGraphicFramePr>
+              <a:graphicFrameLocks xmlns:a="http://schemas.openxmlformats.org/drawingml/2006/main" noChangeAspect="1"/>
+            </wp:cNvGraphicFramePr>
+            <a:graphic xmlns:a="http://schemas.openxmlformats.org/drawingml/2006/main">
+              <a:graphicData uri="http://schemas.openxmlformats.org/drawingml/2006/picture">
+                <pic:pic xmlns:pic="http://schemas.openxmlformats.org/drawingml/2006/picture">
+                  <pic:nvPicPr>
+                    <pic:cNvPr id="1" name=""/>
+                    <pic:cNvPicPr/>
+                  </pic:nvPicPr>
+                  <pic:blipFill>
+                    <a:blip r:embed="rId9"/>
+                    <a:stretch>
+                      <a:fillRect/>
+                    </a:stretch>
+                  </pic:blipFill>
+                  <pic:spPr>
+                    <a:xfrm>
+                      <a:off x="0" y="0"/>
+                      <a:ext cx="5731510" cy="3254375"/>
+                    </a:xfrm>
+                    <a:prstGeom prst="rect">
+                      <a:avLst/>
+                    </a:prstGeom>
+                  </pic:spPr>
+                </pic:pic>
+              </a:graphicData>
+            </a:graphic>
+          </wp:inline>
+        </w:drawing>
+      </w:r>
+      <w:r>
+        <w:rPr>
+          <w:rFonts w:ascii="Times New Roman" w:hAnsi="Times New Roman" w:cs="Times New Roman"/>
+          <w:sz w:val="24"/>
+          <w:u w:color="4472C4" w:themeColor="accent1"/>
+        </w:rPr>
+        <w:br/>
       </w:r>
     </w:p>
     <w:p>
       <w:pPr>
         <w:pStyle w:val="ListParagraph"/>
+        <w:numPr>
+          <w:ilvl w:val="1"/>
+          <w:numId w:val="13"/>
+        </w:numPr>
         <w:spacing w:before="120" w:after="120"/>
         <w:rPr>
           <w:rFonts w:ascii="Times New Roman" w:hAnsi="Times New Roman" w:cs="Times New Roman"/>
@@ -968,7 +1038,48 @@
           <w:sz w:val="24"/>
           <w:u w:color="4472C4" w:themeColor="accent1"/>
         </w:rPr>
-        <w:t>Hasil Analisa</w:t>
+        <w:t>Tentukan fungsi mana yang terbaik dan berikan alasannya!</w:t>
+      </w:r>
+      <w:r>
+        <w:rPr>
+          <w:rFonts w:ascii="Times New Roman" w:hAnsi="Times New Roman" w:cs="Times New Roman"/>
+          <w:sz w:val="24"/>
+          <w:u w:color="4472C4" w:themeColor="accent1"/>
+        </w:rPr>
+        <w:br/>
+      </w:r>
+      <w:r>
+        <w:rPr>
+          <w:rFonts w:ascii="Times New Roman" w:hAnsi="Times New Roman" w:cs="Times New Roman"/>
+          <w:sz w:val="24"/>
+          <w:u w:color="4472C4" w:themeColor="accent1"/>
+        </w:rPr>
+        <w:t xml:space="preserve">Fungsi sumOfN() lebih baik dibandingkan fungsi foo() karena fungsi sumOfN() lebih </w:t>
+      </w:r>
+      <w:r>
+        <w:rPr>
+          <w:rFonts w:ascii="Times New Roman" w:hAnsi="Times New Roman" w:cs="Times New Roman"/>
+          <w:sz w:val="24"/>
+          <w:u w:color="4472C4" w:themeColor="accent1"/>
+        </w:rPr>
+        <w:lastRenderedPageBreak/>
+        <w:t>mudah dibaca dan lebih mudah dipahami</w:t>
+      </w:r>
+      <w:r>
+        <w:rPr>
+          <w:rFonts w:ascii="Times New Roman" w:hAnsi="Times New Roman" w:cs="Times New Roman"/>
+          <w:sz w:val="24"/>
+          <w:u w:color="4472C4" w:themeColor="accent1"/>
+        </w:rPr>
+        <w:t>.</w:t>
+      </w:r>
+      <w:r>
+        <w:rPr>
+          <w:rFonts w:ascii="Times New Roman" w:hAnsi="Times New Roman" w:cs="Times New Roman"/>
+          <w:sz w:val="24"/>
+          <w:u w:color="4472C4" w:themeColor="accent1"/>
+        </w:rPr>
+        <w:br/>
       </w:r>
     </w:p>
     <w:p>
@@ -982,61 +1093,292 @@
         <w:ind w:left="720"/>
         <w:rPr>
           <w:rFonts w:ascii="Times New Roman" w:hAnsi="Times New Roman" w:cs="Times New Roman"/>
-          <w:sz w:val="24"/>
-          <w:u w:color="4472C4" w:themeColor="accent1"/>
-        </w:rPr>
-      </w:pPr>
-      <w:r>
-        <w:rPr>
-          <w:rFonts w:ascii="Times New Roman" w:hAnsi="Times New Roman" w:cs="Times New Roman"/>
-          <w:sz w:val="24"/>
-          <w:u w:color="4472C4" w:themeColor="accent1"/>
-        </w:rPr>
-        <w:t>…</w:t>
+          <w:b/>
+          <w:bCs/>
+          <w:sz w:val="24"/>
+          <w:u w:color="4472C4" w:themeColor="accent1"/>
+        </w:rPr>
+      </w:pPr>
+      <w:r>
+        <w:rPr>
+          <w:rFonts w:ascii="Times New Roman" w:hAnsi="Times New Roman" w:cs="Times New Roman"/>
+          <w:b/>
+          <w:bCs/>
+          <w:sz w:val="24"/>
+          <w:u w:color="4472C4" w:themeColor="accent1"/>
+        </w:rPr>
+        <w:t>Komparasi Algoritma</w:t>
       </w:r>
     </w:p>
     <w:p>
       <w:pPr>
         <w:pStyle w:val="ListParagraph"/>
+        <w:numPr>
+          <w:ilvl w:val="1"/>
+          <w:numId w:val="13"/>
+        </w:numPr>
         <w:spacing w:before="120" w:after="120"/>
         <w:rPr>
-          <w:rFonts w:asciiTheme="majorHAnsi" w:hAnsiTheme="majorHAnsi" w:cstheme="majorHAnsi"/>
-          <w:sz w:val="24"/>
-          <w:u w:color="4472C4" w:themeColor="accent1"/>
-        </w:rPr>
-      </w:pPr>
+          <w:rFonts w:ascii="Times New Roman" w:hAnsi="Times New Roman" w:cs="Times New Roman"/>
+          <w:sz w:val="24"/>
+          <w:u w:color="4472C4" w:themeColor="accent1"/>
+        </w:rPr>
+      </w:pPr>
+      <w:r>
+        <w:rPr>
+          <w:rFonts w:ascii="Times New Roman" w:hAnsi="Times New Roman" w:cs="Times New Roman"/>
+          <w:sz w:val="24"/>
+          <w:u w:color="4472C4" w:themeColor="accent1"/>
+        </w:rPr>
+        <w:t>Jalankan perintah iterasi berikut dan analisa!</w:t>
+      </w:r>
+      <w:r>
+        <w:rPr>
+          <w:rFonts w:ascii="Times New Roman" w:hAnsi="Times New Roman" w:cs="Times New Roman"/>
+          <w:sz w:val="24"/>
+          <w:u w:color="4472C4" w:themeColor="accent1"/>
+        </w:rPr>
+        <w:br/>
+      </w:r>
+      <w:r>
+        <w:rPr>
+          <w:rFonts w:ascii="Times New Roman" w:hAnsi="Times New Roman" w:cs="Times New Roman"/>
+          <w:sz w:val="24"/>
+          <w:u w:color="4472C4" w:themeColor="accent1"/>
+        </w:rPr>
+        <w:drawing>
+          <wp:inline distT="0" distB="0" distL="0" distR="0" wp14:anchorId="26556C7C" wp14:editId="191D49A2">
+            <wp:extent cx="5731510" cy="511175"/>
+            <wp:effectExtent l="0" t="0" r="2540" b="3175"/>
+            <wp:docPr id="4" name="Picture 4"/>
+            <wp:cNvGraphicFramePr>
+              <a:graphicFrameLocks xmlns:a="http://schemas.openxmlformats.org/drawingml/2006/main" noChangeAspect="1"/>
+            </wp:cNvGraphicFramePr>
+            <a:graphic xmlns:a="http://schemas.openxmlformats.org/drawingml/2006/main">
+              <a:graphicData uri="http://schemas.openxmlformats.org/drawingml/2006/picture">
+                <pic:pic xmlns:pic="http://schemas.openxmlformats.org/drawingml/2006/picture">
+                  <pic:nvPicPr>
+                    <pic:cNvPr id="1" name=""/>
+                    <pic:cNvPicPr/>
+                  </pic:nvPicPr>
+                  <pic:blipFill>
+                    <a:blip r:embed="rId10"/>
+                    <a:stretch>
+                      <a:fillRect/>
+                    </a:stretch>
+                  </pic:blipFill>
+                  <pic:spPr>
+                    <a:xfrm>
+                      <a:off x="0" y="0"/>
+                      <a:ext cx="5731510" cy="511175"/>
+                    </a:xfrm>
+                    <a:prstGeom prst="rect">
+                      <a:avLst/>
+                    </a:prstGeom>
+                  </pic:spPr>
+                </pic:pic>
+              </a:graphicData>
+            </a:graphic>
+          </wp:inline>
+        </w:drawing>
+      </w:r>
+      <w:r>
+        <w:rPr>
+          <w:rFonts w:ascii="Times New Roman" w:hAnsi="Times New Roman" w:cs="Times New Roman"/>
+          <w:sz w:val="24"/>
+          <w:u w:color="4472C4" w:themeColor="accent1"/>
+        </w:rPr>
+        <w:br/>
+      </w:r>
+      <w:r>
+        <w:rPr>
+          <w:rFonts w:ascii="Times New Roman" w:hAnsi="Times New Roman" w:cs="Times New Roman"/>
+          <w:sz w:val="24"/>
+          <w:u w:color="4472C4" w:themeColor="accent1"/>
+        </w:rPr>
+        <w:drawing>
+          <wp:inline distT="0" distB="0" distL="0" distR="0" wp14:anchorId="7E3F5741" wp14:editId="5F034C14">
+            <wp:extent cx="5277587" cy="1047896"/>
+            <wp:effectExtent l="0" t="0" r="0" b="0"/>
+            <wp:docPr id="5" name="Picture 5" descr="Text&#10;&#10;Description automatically generated"/>
+            <wp:cNvGraphicFramePr>
+              <a:graphicFrameLocks xmlns:a="http://schemas.openxmlformats.org/drawingml/2006/main" noChangeAspect="1"/>
+            </wp:cNvGraphicFramePr>
+            <a:graphic xmlns:a="http://schemas.openxmlformats.org/drawingml/2006/main">
+              <a:graphicData uri="http://schemas.openxmlformats.org/drawingml/2006/picture">
+                <pic:pic xmlns:pic="http://schemas.openxmlformats.org/drawingml/2006/picture">
+                  <pic:nvPicPr>
+                    <pic:cNvPr id="5" name="Picture 5" descr="Text&#10;&#10;Description automatically generated"/>
+                    <pic:cNvPicPr/>
+                  </pic:nvPicPr>
+                  <pic:blipFill>
+                    <a:blip r:embed="rId11"/>
+                    <a:stretch>
+                      <a:fillRect/>
+                    </a:stretch>
+                  </pic:blipFill>
+                  <pic:spPr>
+                    <a:xfrm>
+                      <a:off x="0" y="0"/>
+                      <a:ext cx="5277587" cy="1047896"/>
+                    </a:xfrm>
+                    <a:prstGeom prst="rect">
+                      <a:avLst/>
+                    </a:prstGeom>
+                  </pic:spPr>
+                </pic:pic>
+              </a:graphicData>
+            </a:graphic>
+          </wp:inline>
+        </w:drawing>
+      </w:r>
+      <w:r>
+        <w:rPr>
+          <w:rFonts w:ascii="Times New Roman" w:hAnsi="Times New Roman" w:cs="Times New Roman"/>
+          <w:sz w:val="24"/>
+          <w:u w:color="4472C4" w:themeColor="accent1"/>
+        </w:rPr>
+        <w:br/>
+      </w:r>
     </w:p>
     <w:p>
       <w:pPr>
+        <w:pStyle w:val="ListParagraph"/>
+        <w:numPr>
+          <w:ilvl w:val="1"/>
+          <w:numId w:val="13"/>
+        </w:numPr>
         <w:spacing w:before="120" w:after="120"/>
         <w:rPr>
           <w:rFonts w:ascii="Times New Roman" w:hAnsi="Times New Roman" w:cs="Times New Roman"/>
-          <w:b/>
-          <w:sz w:val="24"/>
-          <w:u w:val="single" w:color="4472C4" w:themeColor="accent1"/>
-        </w:rPr>
-      </w:pPr>
-      <w:r>
-        <w:rPr>
-          <w:rFonts w:ascii="Times New Roman" w:hAnsi="Times New Roman" w:cs="Times New Roman"/>
-          <w:b/>
-          <w:sz w:val="24"/>
-          <w:u w:val="single" w:color="4472C4" w:themeColor="accent1"/>
-        </w:rPr>
-        <w:t>Kesimpulan</w:t>
-      </w:r>
-      <w:r>
-        <w:rPr>
-          <w:rFonts w:ascii="Times New Roman" w:hAnsi="Times New Roman" w:cs="Times New Roman"/>
-          <w:b/>
-          <w:sz w:val="24"/>
-          <w:u w:val="single" w:color="4472C4" w:themeColor="accent1"/>
-        </w:rPr>
-        <w:t>:</w:t>
+          <w:sz w:val="24"/>
+          <w:u w:color="4472C4" w:themeColor="accent1"/>
+        </w:rPr>
+      </w:pPr>
+      <w:r>
+        <w:rPr>
+          <w:rFonts w:ascii="Times New Roman" w:hAnsi="Times New Roman" w:cs="Times New Roman"/>
+          <w:sz w:val="24"/>
+          <w:u w:color="4472C4" w:themeColor="accent1"/>
+        </w:rPr>
+        <w:t>Jalankan perintah iterasi berikut dan analisa!</w:t>
+      </w:r>
+      <w:r>
+        <w:rPr>
+          <w:rFonts w:ascii="Times New Roman" w:hAnsi="Times New Roman" w:cs="Times New Roman"/>
+          <w:sz w:val="24"/>
+          <w:u w:color="4472C4" w:themeColor="accent1"/>
+        </w:rPr>
+        <w:br/>
+      </w:r>
+      <w:r>
+        <w:rPr>
+          <w:rFonts w:ascii="Times New Roman" w:hAnsi="Times New Roman" w:cs="Times New Roman"/>
+          <w:sz w:val="24"/>
+          <w:u w:color="4472C4" w:themeColor="accent1"/>
+        </w:rPr>
+        <w:drawing>
+          <wp:inline distT="0" distB="0" distL="0" distR="0" wp14:anchorId="3DD2F4A9" wp14:editId="23476A83">
+            <wp:extent cx="5731510" cy="542290"/>
+            <wp:effectExtent l="0" t="0" r="2540" b="0"/>
+            <wp:docPr id="6" name="Picture 6"/>
+            <wp:cNvGraphicFramePr>
+              <a:graphicFrameLocks xmlns:a="http://schemas.openxmlformats.org/drawingml/2006/main" noChangeAspect="1"/>
+            </wp:cNvGraphicFramePr>
+            <a:graphic xmlns:a="http://schemas.openxmlformats.org/drawingml/2006/main">
+              <a:graphicData uri="http://schemas.openxmlformats.org/drawingml/2006/picture">
+                <pic:pic xmlns:pic="http://schemas.openxmlformats.org/drawingml/2006/picture">
+                  <pic:nvPicPr>
+                    <pic:cNvPr id="1" name=""/>
+                    <pic:cNvPicPr/>
+                  </pic:nvPicPr>
+                  <pic:blipFill>
+                    <a:blip r:embed="rId12"/>
+                    <a:stretch>
+                      <a:fillRect/>
+                    </a:stretch>
+                  </pic:blipFill>
+                  <pic:spPr>
+                    <a:xfrm>
+                      <a:off x="0" y="0"/>
+                      <a:ext cx="5731510" cy="542290"/>
+                    </a:xfrm>
+                    <a:prstGeom prst="rect">
+                      <a:avLst/>
+                    </a:prstGeom>
+                  </pic:spPr>
+                </pic:pic>
+              </a:graphicData>
+            </a:graphic>
+          </wp:inline>
+        </w:drawing>
+      </w:r>
+      <w:r>
+        <w:rPr>
+          <w:rFonts w:ascii="Times New Roman" w:hAnsi="Times New Roman" w:cs="Times New Roman"/>
+          <w:sz w:val="24"/>
+          <w:u w:color="4472C4" w:themeColor="accent1"/>
+        </w:rPr>
+        <w:br/>
+      </w:r>
+      <w:r>
+        <w:rPr>
+          <w:rFonts w:ascii="Times New Roman" w:hAnsi="Times New Roman" w:cs="Times New Roman"/>
+          <w:sz w:val="24"/>
+          <w:u w:color="4472C4" w:themeColor="accent1"/>
+        </w:rPr>
+        <w:drawing>
+          <wp:inline distT="0" distB="0" distL="0" distR="0" wp14:anchorId="4E3F3AA6" wp14:editId="6AB9C9D2">
+            <wp:extent cx="5439534" cy="1057423"/>
+            <wp:effectExtent l="0" t="0" r="0" b="9525"/>
+            <wp:docPr id="7" name="Picture 7" descr="Text&#10;&#10;Description automatically generated"/>
+            <wp:cNvGraphicFramePr>
+              <a:graphicFrameLocks xmlns:a="http://schemas.openxmlformats.org/drawingml/2006/main" noChangeAspect="1"/>
+            </wp:cNvGraphicFramePr>
+            <a:graphic xmlns:a="http://schemas.openxmlformats.org/drawingml/2006/main">
+              <a:graphicData uri="http://schemas.openxmlformats.org/drawingml/2006/picture">
+                <pic:pic xmlns:pic="http://schemas.openxmlformats.org/drawingml/2006/picture">
+                  <pic:nvPicPr>
+                    <pic:cNvPr id="7" name="Picture 7" descr="Text&#10;&#10;Description automatically generated"/>
+                    <pic:cNvPicPr/>
+                  </pic:nvPicPr>
+                  <pic:blipFill>
+                    <a:blip r:embed="rId13"/>
+                    <a:stretch>
+                      <a:fillRect/>
+                    </a:stretch>
+                  </pic:blipFill>
+                  <pic:spPr>
+                    <a:xfrm>
+                      <a:off x="0" y="0"/>
+                      <a:ext cx="5439534" cy="1057423"/>
+                    </a:xfrm>
+                    <a:prstGeom prst="rect">
+                      <a:avLst/>
+                    </a:prstGeom>
+                  </pic:spPr>
+                </pic:pic>
+              </a:graphicData>
+            </a:graphic>
+          </wp:inline>
+        </w:drawing>
+      </w:r>
+      <w:r>
+        <w:rPr>
+          <w:rFonts w:ascii="Times New Roman" w:hAnsi="Times New Roman" w:cs="Times New Roman"/>
+          <w:sz w:val="24"/>
+          <w:u w:color="4472C4" w:themeColor="accent1"/>
+        </w:rPr>
+        <w:br/>
       </w:r>
     </w:p>
     <w:p>
       <w:pPr>
+        <w:pStyle w:val="ListParagraph"/>
+        <w:numPr>
+          <w:ilvl w:val="1"/>
+          <w:numId w:val="13"/>
+        </w:numPr>
         <w:spacing w:before="120" w:after="120"/>
         <w:rPr>
           <w:rFonts w:ascii="Times New Roman" w:hAnsi="Times New Roman" w:cs="Times New Roman"/>
@@ -1050,12 +1392,1706 @@
           <w:sz w:val="24"/>
           <w:u w:color="4472C4" w:themeColor="accent1"/>
         </w:rPr>
-        <w:t>Kesimpulan dapat berupa paragraf atau dijelaskan per poin.</w:t>
+        <w:t>Jalankan perintah iterasi berikut dan analisa!</w:t>
+      </w:r>
+      <w:r>
+        <w:rPr>
+          <w:rFonts w:ascii="Times New Roman" w:hAnsi="Times New Roman" w:cs="Times New Roman"/>
+          <w:sz w:val="24"/>
+          <w:u w:color="4472C4" w:themeColor="accent1"/>
+        </w:rPr>
+        <w:br/>
+      </w:r>
+      <w:r>
+        <w:rPr>
+          <w:rFonts w:ascii="Times New Roman" w:hAnsi="Times New Roman" w:cs="Times New Roman"/>
+          <w:sz w:val="24"/>
+          <w:u w:color="4472C4" w:themeColor="accent1"/>
+        </w:rPr>
+        <w:drawing>
+          <wp:inline distT="0" distB="0" distL="0" distR="0" wp14:anchorId="7750B63F" wp14:editId="3C6C2B6C">
+            <wp:extent cx="5731510" cy="511175"/>
+            <wp:effectExtent l="0" t="0" r="2540" b="3175"/>
+            <wp:docPr id="8" name="Picture 8"/>
+            <wp:cNvGraphicFramePr>
+              <a:graphicFrameLocks xmlns:a="http://schemas.openxmlformats.org/drawingml/2006/main" noChangeAspect="1"/>
+            </wp:cNvGraphicFramePr>
+            <a:graphic xmlns:a="http://schemas.openxmlformats.org/drawingml/2006/main">
+              <a:graphicData uri="http://schemas.openxmlformats.org/drawingml/2006/picture">
+                <pic:pic xmlns:pic="http://schemas.openxmlformats.org/drawingml/2006/picture">
+                  <pic:nvPicPr>
+                    <pic:cNvPr id="1" name=""/>
+                    <pic:cNvPicPr/>
+                  </pic:nvPicPr>
+                  <pic:blipFill>
+                    <a:blip r:embed="rId14"/>
+                    <a:stretch>
+                      <a:fillRect/>
+                    </a:stretch>
+                  </pic:blipFill>
+                  <pic:spPr>
+                    <a:xfrm>
+                      <a:off x="0" y="0"/>
+                      <a:ext cx="5731510" cy="511175"/>
+                    </a:xfrm>
+                    <a:prstGeom prst="rect">
+                      <a:avLst/>
+                    </a:prstGeom>
+                  </pic:spPr>
+                </pic:pic>
+              </a:graphicData>
+            </a:graphic>
+          </wp:inline>
+        </w:drawing>
+      </w:r>
+      <w:r>
+        <w:rPr>
+          <w:rFonts w:ascii="Times New Roman" w:hAnsi="Times New Roman" w:cs="Times New Roman"/>
+          <w:sz w:val="24"/>
+          <w:u w:color="4472C4" w:themeColor="accent1"/>
+        </w:rPr>
+        <w:br/>
+      </w:r>
+      <w:r>
+        <w:rPr>
+          <w:rFonts w:ascii="Times New Roman" w:hAnsi="Times New Roman" w:cs="Times New Roman"/>
+          <w:sz w:val="24"/>
+          <w:u w:color="4472C4" w:themeColor="accent1"/>
+        </w:rPr>
+        <w:drawing>
+          <wp:inline distT="0" distB="0" distL="0" distR="0" wp14:anchorId="3EB0FB63" wp14:editId="26A8E746">
+            <wp:extent cx="5601482" cy="1076475"/>
+            <wp:effectExtent l="0" t="0" r="0" b="9525"/>
+            <wp:docPr id="9" name="Picture 9" descr="Text&#10;&#10;Description automatically generated"/>
+            <wp:cNvGraphicFramePr>
+              <a:graphicFrameLocks xmlns:a="http://schemas.openxmlformats.org/drawingml/2006/main" noChangeAspect="1"/>
+            </wp:cNvGraphicFramePr>
+            <a:graphic xmlns:a="http://schemas.openxmlformats.org/drawingml/2006/main">
+              <a:graphicData uri="http://schemas.openxmlformats.org/drawingml/2006/picture">
+                <pic:pic xmlns:pic="http://schemas.openxmlformats.org/drawingml/2006/picture">
+                  <pic:nvPicPr>
+                    <pic:cNvPr id="9" name="Picture 9" descr="Text&#10;&#10;Description automatically generated"/>
+                    <pic:cNvPicPr/>
+                  </pic:nvPicPr>
+                  <pic:blipFill>
+                    <a:blip r:embed="rId15"/>
+                    <a:stretch>
+                      <a:fillRect/>
+                    </a:stretch>
+                  </pic:blipFill>
+                  <pic:spPr>
+                    <a:xfrm>
+                      <a:off x="0" y="0"/>
+                      <a:ext cx="5601482" cy="1076475"/>
+                    </a:xfrm>
+                    <a:prstGeom prst="rect">
+                      <a:avLst/>
+                    </a:prstGeom>
+                  </pic:spPr>
+                </pic:pic>
+              </a:graphicData>
+            </a:graphic>
+          </wp:inline>
+        </w:drawing>
+      </w:r>
+      <w:r>
+        <w:rPr>
+          <w:rFonts w:ascii="Times New Roman" w:hAnsi="Times New Roman" w:cs="Times New Roman"/>
+          <w:sz w:val="24"/>
+          <w:u w:color="4472C4" w:themeColor="accent1"/>
+        </w:rPr>
+        <w:br/>
+      </w:r>
+    </w:p>
+    <w:p>
+      <w:pPr>
+        <w:pStyle w:val="ListParagraph"/>
+        <w:numPr>
+          <w:ilvl w:val="1"/>
+          <w:numId w:val="13"/>
+        </w:numPr>
+        <w:spacing w:before="120" w:after="120"/>
+        <w:rPr>
+          <w:rFonts w:ascii="Times New Roman" w:hAnsi="Times New Roman" w:cs="Times New Roman"/>
+          <w:sz w:val="24"/>
+          <w:u w:color="4472C4" w:themeColor="accent1"/>
+        </w:rPr>
+      </w:pPr>
+      <w:r>
+        <w:rPr>
+          <w:rFonts w:ascii="Times New Roman" w:hAnsi="Times New Roman" w:cs="Times New Roman"/>
+          <w:sz w:val="24"/>
+          <w:u w:color="4472C4" w:themeColor="accent1"/>
+        </w:rPr>
+        <w:t>Bandingkan hasil analisa ketiga iterasi tersebut dan berikan keterangan!</w:t>
+      </w:r>
+      <w:r>
+        <w:rPr>
+          <w:rFonts w:ascii="Times New Roman" w:hAnsi="Times New Roman" w:cs="Times New Roman"/>
+          <w:sz w:val="24"/>
+          <w:u w:color="4472C4" w:themeColor="accent1"/>
+        </w:rPr>
+        <w:br/>
+      </w:r>
+      <w:r>
+        <w:rPr>
+          <w:rFonts w:ascii="Times New Roman" w:hAnsi="Times New Roman" w:cs="Times New Roman"/>
+          <w:sz w:val="24"/>
+          <w:u w:color="4472C4" w:themeColor="accent1"/>
+        </w:rPr>
+        <w:t>Terdapat perbedaan waktu yang sangat signifikan antara fungsi sumOfN2 dengan fungsi sumOfN</w:t>
+      </w:r>
+      <w:r>
+        <w:rPr>
+          <w:rFonts w:ascii="Times New Roman" w:hAnsi="Times New Roman" w:cs="Times New Roman"/>
+          <w:sz w:val="24"/>
+          <w:u w:color="4472C4" w:themeColor="accent1"/>
+        </w:rPr>
+        <w:t xml:space="preserve">. </w:t>
+      </w:r>
+      <w:r>
+        <w:rPr>
+          <w:rFonts w:ascii="Times New Roman" w:hAnsi="Times New Roman" w:cs="Times New Roman"/>
+          <w:sz w:val="24"/>
+          <w:u w:color="4472C4" w:themeColor="accent1"/>
+        </w:rPr>
+        <w:t>Fungsi sumOfN2 membutuhkan waktu yang lebih lama daripada fungsi sumOfN</w:t>
+      </w:r>
+      <w:r>
+        <w:rPr>
+          <w:rFonts w:ascii="Times New Roman" w:hAnsi="Times New Roman" w:cs="Times New Roman"/>
+          <w:sz w:val="24"/>
+          <w:u w:color="4472C4" w:themeColor="accent1"/>
+        </w:rPr>
+        <w:t>, h</w:t>
+      </w:r>
+      <w:r>
+        <w:rPr>
+          <w:rFonts w:ascii="Times New Roman" w:hAnsi="Times New Roman" w:cs="Times New Roman"/>
+          <w:sz w:val="24"/>
+          <w:u w:color="4472C4" w:themeColor="accent1"/>
+        </w:rPr>
+        <w:t>al ini dikarenakan jumlah perulangan yang lebih banyak pada fungsi sumOfN2</w:t>
+      </w:r>
+      <w:r>
+        <w:rPr>
+          <w:rFonts w:ascii="Times New Roman" w:hAnsi="Times New Roman" w:cs="Times New Roman"/>
+          <w:sz w:val="24"/>
+          <w:u w:color="4472C4" w:themeColor="accent1"/>
+        </w:rPr>
+        <w:t>.</w:t>
+      </w:r>
+      <w:r>
+        <w:rPr>
+          <w:rFonts w:ascii="Times New Roman" w:hAnsi="Times New Roman" w:cs="Times New Roman"/>
+          <w:sz w:val="24"/>
+          <w:u w:color="4472C4" w:themeColor="accent1"/>
+        </w:rPr>
+        <w:br/>
+      </w:r>
+    </w:p>
+    <w:p>
+      <w:pPr>
+        <w:pStyle w:val="ListParagraph"/>
+        <w:numPr>
+          <w:ilvl w:val="0"/>
+          <w:numId w:val="13"/>
+        </w:numPr>
+        <w:spacing w:before="120" w:after="120"/>
+        <w:ind w:left="720"/>
+        <w:rPr>
+          <w:rFonts w:ascii="Times New Roman" w:hAnsi="Times New Roman" w:cs="Times New Roman"/>
+          <w:b/>
+          <w:bCs/>
+          <w:sz w:val="24"/>
+          <w:u w:color="4472C4" w:themeColor="accent1"/>
+        </w:rPr>
+      </w:pPr>
+      <w:r>
+        <w:rPr>
+          <w:rFonts w:ascii="Times New Roman" w:hAnsi="Times New Roman" w:cs="Times New Roman"/>
+          <w:b/>
+          <w:bCs/>
+          <w:sz w:val="24"/>
+          <w:u w:color="4472C4" w:themeColor="accent1"/>
+        </w:rPr>
+        <w:t>Komparasi Algoritma</w:t>
+      </w:r>
+    </w:p>
+    <w:p>
+      <w:pPr>
+        <w:pStyle w:val="ListParagraph"/>
+        <w:numPr>
+          <w:ilvl w:val="1"/>
+          <w:numId w:val="13"/>
+        </w:numPr>
+        <w:spacing w:before="120" w:after="120"/>
+        <w:rPr>
+          <w:rFonts w:ascii="Times New Roman" w:hAnsi="Times New Roman" w:cs="Times New Roman"/>
+          <w:sz w:val="24"/>
+          <w:u w:color="4472C4" w:themeColor="accent1"/>
+        </w:rPr>
+      </w:pPr>
+      <w:r>
+        <w:rPr>
+          <w:rFonts w:ascii="Times New Roman" w:hAnsi="Times New Roman" w:cs="Times New Roman"/>
+          <w:sz w:val="24"/>
+          <w:u w:color="4472C4" w:themeColor="accent1"/>
+        </w:rPr>
+        <w:lastRenderedPageBreak/>
+        <w:t>Analisa perbandingan hasil iterasi dari fungsi diatas dengan hasil iterasi yang</w:t>
+      </w:r>
+      <w:r>
+        <w:rPr>
+          <w:rFonts w:ascii="Times New Roman" w:hAnsi="Times New Roman" w:cs="Times New Roman"/>
+          <w:sz w:val="24"/>
+          <w:u w:color="4472C4" w:themeColor="accent1"/>
+        </w:rPr>
+        <w:t xml:space="preserve"> </w:t>
+      </w:r>
+      <w:r>
+        <w:rPr>
+          <w:rFonts w:ascii="Times New Roman" w:hAnsi="Times New Roman" w:cs="Times New Roman"/>
+          <w:sz w:val="24"/>
+          <w:u w:color="4472C4" w:themeColor="accent1"/>
+        </w:rPr>
+        <w:t>terdapat di Percobaan &amp; Latihan 4.2a,b,c!</w:t>
+      </w:r>
+      <w:r>
+        <w:rPr>
+          <w:rFonts w:ascii="Times New Roman" w:hAnsi="Times New Roman" w:cs="Times New Roman"/>
+          <w:sz w:val="24"/>
+          <w:u w:color="4472C4" w:themeColor="accent1"/>
+        </w:rPr>
+        <w:br/>
+        <w:t>4.2 dengan 4.3</w:t>
+      </w:r>
+      <w:r>
+        <w:rPr>
+          <w:rFonts w:ascii="Times New Roman" w:hAnsi="Times New Roman" w:cs="Times New Roman"/>
+          <w:sz w:val="24"/>
+          <w:u w:color="4472C4" w:themeColor="accent1"/>
+        </w:rPr>
+        <w:t xml:space="preserve"> memiliki perbedaan dalam cara menghitung hasil iterasi. </w:t>
+      </w:r>
+      <w:r>
+        <w:rPr>
+          <w:rFonts w:ascii="Times New Roman" w:hAnsi="Times New Roman" w:cs="Times New Roman"/>
+          <w:sz w:val="24"/>
+          <w:u w:color="4472C4" w:themeColor="accent1"/>
+        </w:rPr>
+        <w:t>4.2</w:t>
+      </w:r>
+      <w:r>
+        <w:rPr>
+          <w:rFonts w:ascii="Times New Roman" w:hAnsi="Times New Roman" w:cs="Times New Roman"/>
+          <w:sz w:val="24"/>
+          <w:u w:color="4472C4" w:themeColor="accent1"/>
+        </w:rPr>
+        <w:t xml:space="preserve"> menggunakan perulangan for untuk menghitung jumlah iterasi sedangkan </w:t>
+      </w:r>
+      <w:r>
+        <w:rPr>
+          <w:rFonts w:ascii="Times New Roman" w:hAnsi="Times New Roman" w:cs="Times New Roman"/>
+          <w:sz w:val="24"/>
+          <w:u w:color="4472C4" w:themeColor="accent1"/>
+        </w:rPr>
+        <w:t>4.3</w:t>
+      </w:r>
+      <w:r>
+        <w:rPr>
+          <w:rFonts w:ascii="Times New Roman" w:hAnsi="Times New Roman" w:cs="Times New Roman"/>
+          <w:sz w:val="24"/>
+          <w:u w:color="4472C4" w:themeColor="accent1"/>
+        </w:rPr>
+        <w:t xml:space="preserve"> menggunakan rumus matematis untuk menghitung jumlah iterasi. Karena </w:t>
+      </w:r>
+      <w:r>
+        <w:rPr>
+          <w:rFonts w:ascii="Times New Roman" w:hAnsi="Times New Roman" w:cs="Times New Roman"/>
+          <w:sz w:val="24"/>
+          <w:u w:color="4472C4" w:themeColor="accent1"/>
+        </w:rPr>
+        <w:t>4.3</w:t>
+      </w:r>
+      <w:r>
+        <w:rPr>
+          <w:rFonts w:ascii="Times New Roman" w:hAnsi="Times New Roman" w:cs="Times New Roman"/>
+          <w:sz w:val="24"/>
+          <w:u w:color="4472C4" w:themeColor="accent1"/>
+        </w:rPr>
+        <w:t xml:space="preserve"> menggunakan rumus matematis, maka waktu yang dibutuhkan untuk menghitung jumlah iterasi jauh lebih singkat dibandingkan dengan waktu yang dibutuhkan oleh </w:t>
+      </w:r>
+      <w:r>
+        <w:rPr>
+          <w:rFonts w:ascii="Times New Roman" w:hAnsi="Times New Roman" w:cs="Times New Roman"/>
+          <w:sz w:val="24"/>
+          <w:u w:color="4472C4" w:themeColor="accent1"/>
+        </w:rPr>
+        <w:t>4.2</w:t>
+      </w:r>
+      <w:r>
+        <w:rPr>
+          <w:rFonts w:ascii="Times New Roman" w:hAnsi="Times New Roman" w:cs="Times New Roman"/>
+          <w:sz w:val="24"/>
+          <w:u w:color="4472C4" w:themeColor="accent1"/>
+        </w:rPr>
+        <w:t xml:space="preserve">. Karena itu, hasil iterasi pada kedua file tersebut akan sama, namun waktu yang dibutuhkan untuk menghitung iterasi pada </w:t>
+      </w:r>
+      <w:r>
+        <w:rPr>
+          <w:rFonts w:ascii="Times New Roman" w:hAnsi="Times New Roman" w:cs="Times New Roman"/>
+          <w:sz w:val="24"/>
+          <w:u w:color="4472C4" w:themeColor="accent1"/>
+        </w:rPr>
+        <w:t>4.3</w:t>
+      </w:r>
+      <w:r>
+        <w:rPr>
+          <w:rFonts w:ascii="Times New Roman" w:hAnsi="Times New Roman" w:cs="Times New Roman"/>
+          <w:sz w:val="24"/>
+          <w:u w:color="4472C4" w:themeColor="accent1"/>
+        </w:rPr>
+        <w:t xml:space="preserve"> akan lebih singkat dibandingkan dengan </w:t>
+      </w:r>
+      <w:r>
+        <w:rPr>
+          <w:rFonts w:ascii="Times New Roman" w:hAnsi="Times New Roman" w:cs="Times New Roman"/>
+          <w:sz w:val="24"/>
+          <w:u w:color="4472C4" w:themeColor="accent1"/>
+        </w:rPr>
+        <w:t>4.2.</w:t>
+      </w:r>
+      <w:r>
+        <w:rPr>
+          <w:rFonts w:ascii="Times New Roman" w:hAnsi="Times New Roman" w:cs="Times New Roman"/>
+          <w:sz w:val="24"/>
+          <w:u w:color="4472C4" w:themeColor="accent1"/>
+        </w:rPr>
+        <w:br/>
+      </w:r>
+    </w:p>
+    <w:p>
+      <w:pPr>
+        <w:pStyle w:val="ListParagraph"/>
+        <w:numPr>
+          <w:ilvl w:val="1"/>
+          <w:numId w:val="13"/>
+        </w:numPr>
+        <w:spacing w:before="120" w:after="120"/>
+        <w:rPr>
+          <w:rFonts w:ascii="Times New Roman" w:hAnsi="Times New Roman" w:cs="Times New Roman"/>
+          <w:sz w:val="24"/>
+          <w:u w:color="4472C4" w:themeColor="accent1"/>
+        </w:rPr>
+      </w:pPr>
+      <w:r>
+        <w:rPr>
+          <w:rFonts w:ascii="Times New Roman" w:hAnsi="Times New Roman" w:cs="Times New Roman"/>
+          <w:sz w:val="24"/>
+          <w:u w:color="4472C4" w:themeColor="accent1"/>
+        </w:rPr>
+        <w:t>Buatlah perbandingan hasil waktu dari fungsi sumOfN3(1000000) dengan hasil waktu dari Percobaan &amp; Latihan 4.2c, analisa dan tentukan fungsi mana yang terbaik berdasarkan waktu proses!</w:t>
+      </w:r>
+      <w:r>
+        <w:rPr>
+          <w:rFonts w:ascii="Times New Roman" w:hAnsi="Times New Roman" w:cs="Times New Roman"/>
+          <w:sz w:val="24"/>
+          <w:u w:color="4472C4" w:themeColor="accent1"/>
+        </w:rPr>
+        <w:br/>
+        <w:t>4.2c</w:t>
+      </w:r>
+      <w:r>
+        <w:rPr>
+          <w:rFonts w:ascii="Times New Roman" w:hAnsi="Times New Roman" w:cs="Times New Roman"/>
+          <w:sz w:val="24"/>
+          <w:u w:color="4472C4" w:themeColor="accent1"/>
+        </w:rPr>
+        <w:br/>
+      </w:r>
+      <w:r>
+        <w:rPr>
+          <w:rFonts w:ascii="Times New Roman" w:hAnsi="Times New Roman" w:cs="Times New Roman"/>
+          <w:sz w:val="24"/>
+          <w:u w:color="4472C4" w:themeColor="accent1"/>
+        </w:rPr>
+        <w:drawing>
+          <wp:inline distT="0" distB="0" distL="0" distR="0" wp14:anchorId="1C503CBD" wp14:editId="4D36DD99">
+            <wp:extent cx="5591955" cy="1038370"/>
+            <wp:effectExtent l="0" t="0" r="0" b="9525"/>
+            <wp:docPr id="10" name="Picture 10" descr="Text&#10;&#10;Description automatically generated"/>
+            <wp:cNvGraphicFramePr>
+              <a:graphicFrameLocks xmlns:a="http://schemas.openxmlformats.org/drawingml/2006/main" noChangeAspect="1"/>
+            </wp:cNvGraphicFramePr>
+            <a:graphic xmlns:a="http://schemas.openxmlformats.org/drawingml/2006/main">
+              <a:graphicData uri="http://schemas.openxmlformats.org/drawingml/2006/picture">
+                <pic:pic xmlns:pic="http://schemas.openxmlformats.org/drawingml/2006/picture">
+                  <pic:nvPicPr>
+                    <pic:cNvPr id="10" name="Picture 10" descr="Text&#10;&#10;Description automatically generated"/>
+                    <pic:cNvPicPr/>
+                  </pic:nvPicPr>
+                  <pic:blipFill>
+                    <a:blip r:embed="rId16"/>
+                    <a:stretch>
+                      <a:fillRect/>
+                    </a:stretch>
+                  </pic:blipFill>
+                  <pic:spPr>
+                    <a:xfrm>
+                      <a:off x="0" y="0"/>
+                      <a:ext cx="5591955" cy="1038370"/>
+                    </a:xfrm>
+                    <a:prstGeom prst="rect">
+                      <a:avLst/>
+                    </a:prstGeom>
+                  </pic:spPr>
+                </pic:pic>
+              </a:graphicData>
+            </a:graphic>
+          </wp:inline>
+        </w:drawing>
+      </w:r>
+      <w:r>
+        <w:rPr>
+          <w:rFonts w:ascii="Times New Roman" w:hAnsi="Times New Roman" w:cs="Times New Roman"/>
+          <w:sz w:val="24"/>
+          <w:u w:color="4472C4" w:themeColor="accent1"/>
+        </w:rPr>
+        <w:br/>
+        <w:t>sumOfN3(1000000)</w:t>
+      </w:r>
+      <w:r>
+        <w:rPr>
+          <w:rFonts w:ascii="Times New Roman" w:hAnsi="Times New Roman" w:cs="Times New Roman"/>
+          <w:sz w:val="24"/>
+          <w:u w:color="4472C4" w:themeColor="accent1"/>
+        </w:rPr>
+        <w:br/>
+      </w:r>
+      <w:r>
+        <w:rPr>
+          <w:rFonts w:ascii="Times New Roman" w:hAnsi="Times New Roman" w:cs="Times New Roman"/>
+          <w:sz w:val="24"/>
+          <w:u w:color="4472C4" w:themeColor="accent1"/>
+        </w:rPr>
+        <w:drawing>
+          <wp:inline distT="0" distB="0" distL="0" distR="0" wp14:anchorId="748BCBBA" wp14:editId="32139F00">
+            <wp:extent cx="5344271" cy="200053"/>
+            <wp:effectExtent l="0" t="0" r="0" b="9525"/>
+            <wp:docPr id="11" name="Picture 11"/>
+            <wp:cNvGraphicFramePr>
+              <a:graphicFrameLocks xmlns:a="http://schemas.openxmlformats.org/drawingml/2006/main" noChangeAspect="1"/>
+            </wp:cNvGraphicFramePr>
+            <a:graphic xmlns:a="http://schemas.openxmlformats.org/drawingml/2006/main">
+              <a:graphicData uri="http://schemas.openxmlformats.org/drawingml/2006/picture">
+                <pic:pic xmlns:pic="http://schemas.openxmlformats.org/drawingml/2006/picture">
+                  <pic:nvPicPr>
+                    <pic:cNvPr id="1" name=""/>
+                    <pic:cNvPicPr/>
+                  </pic:nvPicPr>
+                  <pic:blipFill>
+                    <a:blip r:embed="rId17"/>
+                    <a:stretch>
+                      <a:fillRect/>
+                    </a:stretch>
+                  </pic:blipFill>
+                  <pic:spPr>
+                    <a:xfrm>
+                      <a:off x="0" y="0"/>
+                      <a:ext cx="5344271" cy="200053"/>
+                    </a:xfrm>
+                    <a:prstGeom prst="rect">
+                      <a:avLst/>
+                    </a:prstGeom>
+                  </pic:spPr>
+                </pic:pic>
+              </a:graphicData>
+            </a:graphic>
+          </wp:inline>
+        </w:drawing>
+      </w:r>
+      <w:r>
+        <w:rPr>
+          <w:rFonts w:ascii="Times New Roman" w:hAnsi="Times New Roman" w:cs="Times New Roman"/>
+          <w:sz w:val="24"/>
+          <w:u w:color="4472C4" w:themeColor="accent1"/>
+        </w:rPr>
+        <w:br/>
+      </w:r>
+      <w:r>
+        <w:rPr>
+          <w:rFonts w:ascii="Times New Roman" w:hAnsi="Times New Roman" w:cs="Times New Roman"/>
+          <w:sz w:val="24"/>
+          <w:u w:color="4472C4" w:themeColor="accent1"/>
+        </w:rPr>
+        <w:t>Jelas bahwa fungsi sumOfN3 lebih cepat daripada fungsi sumOfN2</w:t>
+      </w:r>
+      <w:r>
+        <w:rPr>
+          <w:rFonts w:ascii="Times New Roman" w:hAnsi="Times New Roman" w:cs="Times New Roman"/>
+          <w:sz w:val="24"/>
+          <w:u w:color="4472C4" w:themeColor="accent1"/>
+        </w:rPr>
+        <w:t xml:space="preserve">. </w:t>
+      </w:r>
+      <w:r>
+        <w:rPr>
+          <w:rFonts w:ascii="Times New Roman" w:hAnsi="Times New Roman" w:cs="Times New Roman"/>
+          <w:sz w:val="24"/>
+          <w:u w:color="4472C4" w:themeColor="accent1"/>
+        </w:rPr>
+        <w:t>Hal ini dikarenakan fungsi sumOfN3 hanya melakukan 1 perhitungan</w:t>
+      </w:r>
+      <w:r>
+        <w:rPr>
+          <w:rFonts w:ascii="Times New Roman" w:hAnsi="Times New Roman" w:cs="Times New Roman"/>
+          <w:sz w:val="24"/>
+          <w:u w:color="4472C4" w:themeColor="accent1"/>
+        </w:rPr>
+        <w:t xml:space="preserve">. </w:t>
+      </w:r>
+      <w:r>
+        <w:rPr>
+          <w:rFonts w:ascii="Times New Roman" w:hAnsi="Times New Roman" w:cs="Times New Roman"/>
+          <w:sz w:val="24"/>
+          <w:u w:color="4472C4" w:themeColor="accent1"/>
+        </w:rPr>
+        <w:t>Sedangkan fungsi sumOfN2 melakukan perhitungan sebanyak n + 1 menggunakan perulangan</w:t>
+      </w:r>
+      <w:r>
+        <w:rPr>
+          <w:rFonts w:ascii="Times New Roman" w:hAnsi="Times New Roman" w:cs="Times New Roman"/>
+          <w:sz w:val="24"/>
+          <w:u w:color="4472C4" w:themeColor="accent1"/>
+        </w:rPr>
+        <w:t xml:space="preserve"> for.</w:t>
+      </w:r>
+      <w:r>
+        <w:rPr>
+          <w:rFonts w:ascii="Times New Roman" w:hAnsi="Times New Roman" w:cs="Times New Roman"/>
+          <w:sz w:val="24"/>
+          <w:u w:color="4472C4" w:themeColor="accent1"/>
+        </w:rPr>
+        <w:br/>
+      </w:r>
+    </w:p>
+    <w:p>
+      <w:pPr>
+        <w:pStyle w:val="ListParagraph"/>
+        <w:numPr>
+          <w:ilvl w:val="0"/>
+          <w:numId w:val="13"/>
+        </w:numPr>
+        <w:spacing w:before="120" w:after="120"/>
+        <w:ind w:left="720"/>
+        <w:rPr>
+          <w:rFonts w:ascii="Times New Roman" w:hAnsi="Times New Roman" w:cs="Times New Roman"/>
+          <w:b/>
+          <w:bCs/>
+          <w:sz w:val="24"/>
+          <w:u w:color="4472C4" w:themeColor="accent1"/>
+        </w:rPr>
+      </w:pPr>
+      <w:r>
+        <w:rPr>
+          <w:rFonts w:ascii="Times New Roman" w:hAnsi="Times New Roman" w:cs="Times New Roman"/>
+          <w:b/>
+          <w:bCs/>
+          <w:sz w:val="24"/>
+          <w:u w:color="4472C4" w:themeColor="accent1"/>
+        </w:rPr>
+        <w:t>Notasi Big O</w:t>
+      </w:r>
+    </w:p>
+    <w:p>
+      <w:pPr>
+        <w:pStyle w:val="ListParagraph"/>
+        <w:numPr>
+          <w:ilvl w:val="1"/>
+          <w:numId w:val="13"/>
+        </w:numPr>
+        <w:spacing w:before="120" w:after="120"/>
+        <w:rPr>
+          <w:rFonts w:ascii="Times New Roman" w:hAnsi="Times New Roman" w:cs="Times New Roman"/>
+          <w:sz w:val="24"/>
+          <w:u w:color="4472C4" w:themeColor="accent1"/>
+        </w:rPr>
+      </w:pPr>
+      <w:r>
+        <w:rPr>
+          <w:rFonts w:ascii="Times New Roman" w:hAnsi="Times New Roman" w:cs="Times New Roman"/>
+          <w:sz w:val="24"/>
+          <w:u w:color="4472C4" w:themeColor="accent1"/>
+        </w:rPr>
+        <w:t>Berikan tampilan output!</w:t>
+      </w:r>
+      <w:r>
+        <w:rPr>
+          <w:rFonts w:ascii="Times New Roman" w:hAnsi="Times New Roman" w:cs="Times New Roman"/>
+          <w:sz w:val="24"/>
+          <w:u w:color="4472C4" w:themeColor="accent1"/>
+        </w:rPr>
+        <w:br/>
+      </w:r>
+      <w:r>
+        <w:rPr>
+          <w:rFonts w:ascii="Times New Roman" w:hAnsi="Times New Roman" w:cs="Times New Roman"/>
+          <w:sz w:val="24"/>
+          <w:u w:color="4472C4" w:themeColor="accent1"/>
+        </w:rPr>
+        <w:drawing>
+          <wp:inline distT="0" distB="0" distL="0" distR="0" wp14:anchorId="6CA9ED40" wp14:editId="064B3962">
+            <wp:extent cx="5731510" cy="1969770"/>
+            <wp:effectExtent l="0" t="0" r="2540" b="0"/>
+            <wp:docPr id="12" name="Picture 12"/>
+            <wp:cNvGraphicFramePr>
+              <a:graphicFrameLocks xmlns:a="http://schemas.openxmlformats.org/drawingml/2006/main" noChangeAspect="1"/>
+            </wp:cNvGraphicFramePr>
+            <a:graphic xmlns:a="http://schemas.openxmlformats.org/drawingml/2006/main">
+              <a:graphicData uri="http://schemas.openxmlformats.org/drawingml/2006/picture">
+                <pic:pic xmlns:pic="http://schemas.openxmlformats.org/drawingml/2006/picture">
+                  <pic:nvPicPr>
+                    <pic:cNvPr id="1" name=""/>
+                    <pic:cNvPicPr/>
+                  </pic:nvPicPr>
+                  <pic:blipFill>
+                    <a:blip r:embed="rId18"/>
+                    <a:stretch>
+                      <a:fillRect/>
+                    </a:stretch>
+                  </pic:blipFill>
+                  <pic:spPr>
+                    <a:xfrm>
+                      <a:off x="0" y="0"/>
+                      <a:ext cx="5731510" cy="1969770"/>
+                    </a:xfrm>
+                    <a:prstGeom prst="rect">
+                      <a:avLst/>
+                    </a:prstGeom>
+                  </pic:spPr>
+                </pic:pic>
+              </a:graphicData>
+            </a:graphic>
+          </wp:inline>
+        </w:drawing>
+      </w:r>
+      <w:r>
+        <w:rPr>
+          <w:rFonts w:ascii="Times New Roman" w:hAnsi="Times New Roman" w:cs="Times New Roman"/>
+          <w:sz w:val="24"/>
+          <w:u w:color="4472C4" w:themeColor="accent1"/>
+        </w:rPr>
+        <w:br/>
+      </w:r>
+    </w:p>
+    <w:p>
+      <w:pPr>
+        <w:pStyle w:val="ListParagraph"/>
+        <w:numPr>
+          <w:ilvl w:val="1"/>
+          <w:numId w:val="13"/>
+        </w:numPr>
+        <w:spacing w:before="120" w:after="120"/>
+        <w:rPr>
+          <w:rFonts w:ascii="Times New Roman" w:hAnsi="Times New Roman" w:cs="Times New Roman"/>
+          <w:sz w:val="24"/>
+          <w:u w:color="4472C4" w:themeColor="accent1"/>
+        </w:rPr>
+      </w:pPr>
+      <w:r>
+        <w:rPr>
+          <w:rFonts w:ascii="Times New Roman" w:hAnsi="Times New Roman" w:cs="Times New Roman"/>
+          <w:sz w:val="24"/>
+          <w:u w:color="4472C4" w:themeColor="accent1"/>
+        </w:rPr>
+        <w:t>Buatlah grafik hasil fungsi diatas terhadap waktu (grafik silahkan menggunakan excel)!</w:t>
+      </w:r>
+      <w:r>
+        <w:rPr>
+          <w:rFonts w:ascii="Times New Roman" w:hAnsi="Times New Roman" w:cs="Times New Roman"/>
+          <w:sz w:val="24"/>
+          <w:u w:color="4472C4" w:themeColor="accent1"/>
+        </w:rPr>
+        <w:br/>
+      </w:r>
+      <w:r>
+        <w:rPr>
+          <w:rFonts w:ascii="Times New Roman" w:hAnsi="Times New Roman" w:cs="Times New Roman"/>
+          <w:noProof/>
+          <w:sz w:val="24"/>
+          <w:u w:color="4472C4" w:themeColor="accent1"/>
+        </w:rPr>
+        <w:lastRenderedPageBreak/>
+        <w:drawing>
+          <wp:inline distT="0" distB="0" distL="0" distR="0" wp14:anchorId="5D4B3E65" wp14:editId="7958EA8D">
+            <wp:extent cx="5486400" cy="3200400"/>
+            <wp:effectExtent l="0" t="0" r="0" b="0"/>
+            <wp:docPr id="14" name="Chart 14"/>
+            <wp:cNvGraphicFramePr/>
+            <a:graphic xmlns:a="http://schemas.openxmlformats.org/drawingml/2006/main">
+              <a:graphicData uri="http://schemas.openxmlformats.org/drawingml/2006/chart">
+                <c:chart xmlns:c="http://schemas.openxmlformats.org/drawingml/2006/chart" xmlns:r="http://schemas.openxmlformats.org/officeDocument/2006/relationships" r:id="rId19"/>
+              </a:graphicData>
+            </a:graphic>
+          </wp:inline>
+        </w:drawing>
+      </w:r>
+      <w:r>
+        <w:rPr>
+          <w:rFonts w:ascii="Times New Roman" w:hAnsi="Times New Roman" w:cs="Times New Roman"/>
+          <w:sz w:val="24"/>
+          <w:u w:color="4472C4" w:themeColor="accent1"/>
+        </w:rPr>
+        <w:br/>
+      </w:r>
+    </w:p>
+    <w:p>
+      <w:pPr>
+        <w:pStyle w:val="ListParagraph"/>
+        <w:numPr>
+          <w:ilvl w:val="1"/>
+          <w:numId w:val="13"/>
+        </w:numPr>
+        <w:spacing w:before="120" w:after="120"/>
+        <w:rPr>
+          <w:rFonts w:ascii="Times New Roman" w:hAnsi="Times New Roman" w:cs="Times New Roman"/>
+          <w:sz w:val="24"/>
+          <w:u w:color="4472C4" w:themeColor="accent1"/>
+        </w:rPr>
+      </w:pPr>
+      <w:r>
+        <w:rPr>
+          <w:rFonts w:ascii="Times New Roman" w:hAnsi="Times New Roman" w:cs="Times New Roman"/>
+          <w:sz w:val="24"/>
+          <w:u w:color="4472C4" w:themeColor="accent1"/>
+        </w:rPr>
+        <w:t>Termasuk notasi big O apakah algoritma diatas?</w:t>
+      </w:r>
+      <w:r>
+        <w:rPr>
+          <w:rFonts w:ascii="Times New Roman" w:hAnsi="Times New Roman" w:cs="Times New Roman"/>
+          <w:sz w:val="24"/>
+          <w:u w:color="4472C4" w:themeColor="accent1"/>
+        </w:rPr>
+        <w:br/>
+      </w:r>
+      <w:r>
+        <w:rPr>
+          <w:rFonts w:ascii="Times New Roman" w:hAnsi="Times New Roman" w:cs="Times New Roman"/>
+          <w:sz w:val="24"/>
+          <w:u w:color="4472C4" w:themeColor="accent1"/>
+        </w:rPr>
+        <w:t>Notasi O(n^2)</w:t>
+      </w:r>
+      <w:r>
+        <w:rPr>
+          <w:rFonts w:ascii="Times New Roman" w:hAnsi="Times New Roman" w:cs="Times New Roman"/>
+          <w:sz w:val="24"/>
+          <w:u w:color="4472C4" w:themeColor="accent1"/>
+        </w:rPr>
+        <w:br/>
+      </w:r>
+    </w:p>
+    <w:p>
+      <w:pPr>
+        <w:pStyle w:val="ListParagraph"/>
+        <w:numPr>
+          <w:ilvl w:val="0"/>
+          <w:numId w:val="13"/>
+        </w:numPr>
+        <w:spacing w:before="120" w:after="120"/>
+        <w:ind w:left="720"/>
+        <w:rPr>
+          <w:rFonts w:ascii="Times New Roman" w:hAnsi="Times New Roman" w:cs="Times New Roman"/>
+          <w:b/>
+          <w:bCs/>
+          <w:sz w:val="24"/>
+          <w:u w:color="4472C4" w:themeColor="accent1"/>
+        </w:rPr>
+      </w:pPr>
+      <w:r>
+        <w:rPr>
+          <w:rFonts w:ascii="Times New Roman" w:hAnsi="Times New Roman" w:cs="Times New Roman"/>
+          <w:b/>
+          <w:bCs/>
+          <w:sz w:val="24"/>
+          <w:u w:color="4472C4" w:themeColor="accent1"/>
+        </w:rPr>
+        <w:t>Algoritma Checking Off</w:t>
+      </w:r>
+    </w:p>
+    <w:p>
+      <w:pPr>
+        <w:pStyle w:val="ListParagraph"/>
+        <w:numPr>
+          <w:ilvl w:val="1"/>
+          <w:numId w:val="13"/>
+        </w:numPr>
+        <w:spacing w:before="120" w:after="120"/>
+        <w:rPr>
+          <w:rFonts w:ascii="Times New Roman" w:hAnsi="Times New Roman" w:cs="Times New Roman"/>
+          <w:sz w:val="24"/>
+          <w:u w:color="4472C4" w:themeColor="accent1"/>
+        </w:rPr>
+      </w:pPr>
+      <w:r>
+        <w:rPr>
+          <w:rFonts w:ascii="Times New Roman" w:hAnsi="Times New Roman" w:cs="Times New Roman"/>
+          <w:sz w:val="24"/>
+          <w:u w:color="4472C4" w:themeColor="accent1"/>
+        </w:rPr>
+        <w:t>Berikan tampilan output dan penjelasan tiap baris program!</w:t>
+      </w:r>
+      <w:r>
+        <w:rPr>
+          <w:rFonts w:ascii="Times New Roman" w:hAnsi="Times New Roman" w:cs="Times New Roman"/>
+          <w:sz w:val="24"/>
+          <w:u w:color="4472C4" w:themeColor="accent1"/>
+        </w:rPr>
+        <w:br/>
+      </w:r>
+      <w:r>
+        <w:rPr>
+          <w:rFonts w:ascii="Times New Roman" w:hAnsi="Times New Roman" w:cs="Times New Roman"/>
+          <w:sz w:val="24"/>
+          <w:u w:color="4472C4" w:themeColor="accent1"/>
+        </w:rPr>
+        <w:drawing>
+          <wp:inline distT="0" distB="0" distL="0" distR="0" wp14:anchorId="10E270A8" wp14:editId="217680F1">
+            <wp:extent cx="5731510" cy="3924300"/>
+            <wp:effectExtent l="0" t="0" r="2540" b="0"/>
+            <wp:docPr id="15" name="Picture 15" descr="Text&#10;&#10;Description automatically generated"/>
+            <wp:cNvGraphicFramePr>
+              <a:graphicFrameLocks xmlns:a="http://schemas.openxmlformats.org/drawingml/2006/main" noChangeAspect="1"/>
+            </wp:cNvGraphicFramePr>
+            <a:graphic xmlns:a="http://schemas.openxmlformats.org/drawingml/2006/main">
+              <a:graphicData uri="http://schemas.openxmlformats.org/drawingml/2006/picture">
+                <pic:pic xmlns:pic="http://schemas.openxmlformats.org/drawingml/2006/picture">
+                  <pic:nvPicPr>
+                    <pic:cNvPr id="15" name="Picture 15" descr="Text&#10;&#10;Description automatically generated"/>
+                    <pic:cNvPicPr/>
+                  </pic:nvPicPr>
+                  <pic:blipFill>
+                    <a:blip r:embed="rId20"/>
+                    <a:stretch>
+                      <a:fillRect/>
+                    </a:stretch>
+                  </pic:blipFill>
+                  <pic:spPr>
+                    <a:xfrm>
+                      <a:off x="0" y="0"/>
+                      <a:ext cx="5731510" cy="3924300"/>
+                    </a:xfrm>
+                    <a:prstGeom prst="rect">
+                      <a:avLst/>
+                    </a:prstGeom>
+                  </pic:spPr>
+                </pic:pic>
+              </a:graphicData>
+            </a:graphic>
+          </wp:inline>
+        </w:drawing>
+      </w:r>
+      <w:r>
+        <w:rPr>
+          <w:rFonts w:ascii="Times New Roman" w:hAnsi="Times New Roman" w:cs="Times New Roman"/>
+          <w:sz w:val="24"/>
+          <w:u w:color="4472C4" w:themeColor="accent1"/>
+        </w:rPr>
+        <w:br/>
+      </w:r>
+      <w:r>
+        <w:rPr>
+          <w:rFonts w:ascii="Times New Roman" w:hAnsi="Times New Roman" w:cs="Times New Roman"/>
+          <w:sz w:val="24"/>
+          <w:u w:color="4472C4" w:themeColor="accent1"/>
+        </w:rPr>
+        <w:lastRenderedPageBreak/>
+        <w:br/>
+      </w:r>
+      <w:r>
+        <w:rPr>
+          <w:rFonts w:ascii="Times New Roman" w:hAnsi="Times New Roman" w:cs="Times New Roman"/>
+          <w:sz w:val="24"/>
+          <w:u w:color="4472C4" w:themeColor="accent1"/>
+        </w:rPr>
+        <w:drawing>
+          <wp:inline distT="0" distB="0" distL="0" distR="0" wp14:anchorId="5AB288A6" wp14:editId="119C48B4">
+            <wp:extent cx="5731510" cy="1235710"/>
+            <wp:effectExtent l="0" t="0" r="2540" b="2540"/>
+            <wp:docPr id="16" name="Picture 16" descr="Text&#10;&#10;Description automatically generated"/>
+            <wp:cNvGraphicFramePr>
+              <a:graphicFrameLocks xmlns:a="http://schemas.openxmlformats.org/drawingml/2006/main" noChangeAspect="1"/>
+            </wp:cNvGraphicFramePr>
+            <a:graphic xmlns:a="http://schemas.openxmlformats.org/drawingml/2006/main">
+              <a:graphicData uri="http://schemas.openxmlformats.org/drawingml/2006/picture">
+                <pic:pic xmlns:pic="http://schemas.openxmlformats.org/drawingml/2006/picture">
+                  <pic:nvPicPr>
+                    <pic:cNvPr id="16" name="Picture 16" descr="Text&#10;&#10;Description automatically generated"/>
+                    <pic:cNvPicPr/>
+                  </pic:nvPicPr>
+                  <pic:blipFill>
+                    <a:blip r:embed="rId21"/>
+                    <a:stretch>
+                      <a:fillRect/>
+                    </a:stretch>
+                  </pic:blipFill>
+                  <pic:spPr>
+                    <a:xfrm>
+                      <a:off x="0" y="0"/>
+                      <a:ext cx="5731510" cy="1235710"/>
+                    </a:xfrm>
+                    <a:prstGeom prst="rect">
+                      <a:avLst/>
+                    </a:prstGeom>
+                  </pic:spPr>
+                </pic:pic>
+              </a:graphicData>
+            </a:graphic>
+          </wp:inline>
+        </w:drawing>
+      </w:r>
+      <w:r>
+        <w:rPr>
+          <w:rFonts w:ascii="Times New Roman" w:hAnsi="Times New Roman" w:cs="Times New Roman"/>
+          <w:sz w:val="24"/>
+          <w:u w:color="4472C4" w:themeColor="accent1"/>
+        </w:rPr>
+        <w:br/>
+      </w:r>
+      <w:r>
+        <w:rPr>
+          <w:rFonts w:ascii="Times New Roman" w:hAnsi="Times New Roman" w:cs="Times New Roman"/>
+          <w:sz w:val="24"/>
+          <w:u w:color="4472C4" w:themeColor="accent1"/>
+        </w:rPr>
+        <w:br/>
+        <w:t>Output:</w:t>
+      </w:r>
+      <w:r>
+        <w:rPr>
+          <w:rFonts w:ascii="Times New Roman" w:hAnsi="Times New Roman" w:cs="Times New Roman"/>
+          <w:sz w:val="24"/>
+          <w:u w:color="4472C4" w:themeColor="accent1"/>
+        </w:rPr>
+        <w:br/>
+      </w:r>
+      <w:r>
+        <w:rPr>
+          <w:rFonts w:ascii="Times New Roman" w:hAnsi="Times New Roman" w:cs="Times New Roman"/>
+          <w:sz w:val="24"/>
+          <w:u w:color="4472C4" w:themeColor="accent1"/>
+        </w:rPr>
+        <w:drawing>
+          <wp:inline distT="0" distB="0" distL="0" distR="0" wp14:anchorId="7B4BE278" wp14:editId="293C144D">
+            <wp:extent cx="543001" cy="695422"/>
+            <wp:effectExtent l="0" t="0" r="9525" b="9525"/>
+            <wp:docPr id="17" name="Picture 17" descr="A picture containing text, dark, orange, close&#10;&#10;Description automatically generated"/>
+            <wp:cNvGraphicFramePr>
+              <a:graphicFrameLocks xmlns:a="http://schemas.openxmlformats.org/drawingml/2006/main" noChangeAspect="1"/>
+            </wp:cNvGraphicFramePr>
+            <a:graphic xmlns:a="http://schemas.openxmlformats.org/drawingml/2006/main">
+              <a:graphicData uri="http://schemas.openxmlformats.org/drawingml/2006/picture">
+                <pic:pic xmlns:pic="http://schemas.openxmlformats.org/drawingml/2006/picture">
+                  <pic:nvPicPr>
+                    <pic:cNvPr id="17" name="Picture 17" descr="A picture containing text, dark, orange, close&#10;&#10;Description automatically generated"/>
+                    <pic:cNvPicPr/>
+                  </pic:nvPicPr>
+                  <pic:blipFill>
+                    <a:blip r:embed="rId22"/>
+                    <a:stretch>
+                      <a:fillRect/>
+                    </a:stretch>
+                  </pic:blipFill>
+                  <pic:spPr>
+                    <a:xfrm>
+                      <a:off x="0" y="0"/>
+                      <a:ext cx="543001" cy="695422"/>
+                    </a:xfrm>
+                    <a:prstGeom prst="rect">
+                      <a:avLst/>
+                    </a:prstGeom>
+                  </pic:spPr>
+                </pic:pic>
+              </a:graphicData>
+            </a:graphic>
+          </wp:inline>
+        </w:drawing>
+      </w:r>
+      <w:r>
+        <w:rPr>
+          <w:rFonts w:ascii="Times New Roman" w:hAnsi="Times New Roman" w:cs="Times New Roman"/>
+          <w:sz w:val="24"/>
+          <w:u w:color="4472C4" w:themeColor="accent1"/>
+        </w:rPr>
+        <w:br/>
+      </w:r>
+    </w:p>
+    <w:p>
+      <w:pPr>
+        <w:pStyle w:val="ListParagraph"/>
+        <w:numPr>
+          <w:ilvl w:val="0"/>
+          <w:numId w:val="13"/>
+        </w:numPr>
+        <w:spacing w:before="120" w:after="120"/>
+        <w:ind w:left="720"/>
+        <w:rPr>
+          <w:rFonts w:ascii="Times New Roman" w:hAnsi="Times New Roman" w:cs="Times New Roman"/>
+          <w:b/>
+          <w:bCs/>
+          <w:sz w:val="24"/>
+          <w:u w:color="4472C4" w:themeColor="accent1"/>
+        </w:rPr>
+      </w:pPr>
+      <w:r>
+        <w:rPr>
+          <w:rFonts w:ascii="Times New Roman" w:hAnsi="Times New Roman" w:cs="Times New Roman"/>
+          <w:b/>
+          <w:bCs/>
+          <w:sz w:val="24"/>
+          <w:u w:color="4472C4" w:themeColor="accent1"/>
+        </w:rPr>
+        <w:t>Algoritma Sort &amp; Compare</w:t>
+      </w:r>
+    </w:p>
+    <w:p>
+      <w:pPr>
+        <w:pStyle w:val="ListParagraph"/>
+        <w:numPr>
+          <w:ilvl w:val="1"/>
+          <w:numId w:val="13"/>
+        </w:numPr>
+        <w:spacing w:before="120" w:after="120"/>
+        <w:rPr>
+          <w:rFonts w:ascii="Times New Roman" w:hAnsi="Times New Roman" w:cs="Times New Roman"/>
+          <w:sz w:val="24"/>
+          <w:u w:color="4472C4" w:themeColor="accent1"/>
+        </w:rPr>
+      </w:pPr>
+      <w:r>
+        <w:rPr>
+          <w:rFonts w:ascii="Times New Roman" w:hAnsi="Times New Roman" w:cs="Times New Roman"/>
+          <w:sz w:val="24"/>
+          <w:u w:color="4472C4" w:themeColor="accent1"/>
+        </w:rPr>
+        <w:t>Berikan tampilan output dan penjelasan tiap baris program!</w:t>
+      </w:r>
+      <w:r>
+        <w:rPr>
+          <w:rFonts w:ascii="Times New Roman" w:hAnsi="Times New Roman" w:cs="Times New Roman"/>
+          <w:sz w:val="24"/>
+          <w:u w:color="4472C4" w:themeColor="accent1"/>
+        </w:rPr>
+        <w:br/>
+      </w:r>
+      <w:r>
+        <w:rPr>
+          <w:rFonts w:ascii="Times New Roman" w:hAnsi="Times New Roman" w:cs="Times New Roman"/>
+          <w:sz w:val="24"/>
+          <w:u w:color="4472C4" w:themeColor="accent1"/>
+        </w:rPr>
+        <w:drawing>
+          <wp:inline distT="0" distB="0" distL="0" distR="0" wp14:anchorId="750424AF" wp14:editId="46FC7BA3">
+            <wp:extent cx="5731510" cy="2855595"/>
+            <wp:effectExtent l="0" t="0" r="2540" b="1905"/>
+            <wp:docPr id="18" name="Picture 18" descr="A screenshot of a computer&#10;&#10;Description automatically generated with medium confidence"/>
+            <wp:cNvGraphicFramePr>
+              <a:graphicFrameLocks xmlns:a="http://schemas.openxmlformats.org/drawingml/2006/main" noChangeAspect="1"/>
+            </wp:cNvGraphicFramePr>
+            <a:graphic xmlns:a="http://schemas.openxmlformats.org/drawingml/2006/main">
+              <a:graphicData uri="http://schemas.openxmlformats.org/drawingml/2006/picture">
+                <pic:pic xmlns:pic="http://schemas.openxmlformats.org/drawingml/2006/picture">
+                  <pic:nvPicPr>
+                    <pic:cNvPr id="18" name="Picture 18" descr="A screenshot of a computer&#10;&#10;Description automatically generated with medium confidence"/>
+                    <pic:cNvPicPr/>
+                  </pic:nvPicPr>
+                  <pic:blipFill>
+                    <a:blip r:embed="rId23"/>
+                    <a:stretch>
+                      <a:fillRect/>
+                    </a:stretch>
+                  </pic:blipFill>
+                  <pic:spPr>
+                    <a:xfrm>
+                      <a:off x="0" y="0"/>
+                      <a:ext cx="5731510" cy="2855595"/>
+                    </a:xfrm>
+                    <a:prstGeom prst="rect">
+                      <a:avLst/>
+                    </a:prstGeom>
+                  </pic:spPr>
+                </pic:pic>
+              </a:graphicData>
+            </a:graphic>
+          </wp:inline>
+        </w:drawing>
+      </w:r>
+      <w:r>
+        <w:rPr>
+          <w:rFonts w:ascii="Times New Roman" w:hAnsi="Times New Roman" w:cs="Times New Roman"/>
+          <w:sz w:val="24"/>
+          <w:u w:color="4472C4" w:themeColor="accent1"/>
+        </w:rPr>
+        <w:br/>
+      </w:r>
+      <w:r>
+        <w:rPr>
+          <w:rFonts w:ascii="Times New Roman" w:hAnsi="Times New Roman" w:cs="Times New Roman"/>
+          <w:sz w:val="24"/>
+          <w:u w:color="4472C4" w:themeColor="accent1"/>
+        </w:rPr>
+        <w:br/>
+        <w:t>Output:</w:t>
+      </w:r>
+      <w:r>
+        <w:rPr>
+          <w:rFonts w:ascii="Times New Roman" w:hAnsi="Times New Roman" w:cs="Times New Roman"/>
+          <w:sz w:val="24"/>
+          <w:u w:color="4472C4" w:themeColor="accent1"/>
+        </w:rPr>
+        <w:br/>
+      </w:r>
+      <w:r>
+        <w:rPr>
+          <w:rFonts w:ascii="Times New Roman" w:hAnsi="Times New Roman" w:cs="Times New Roman"/>
+          <w:sz w:val="24"/>
+          <w:u w:color="4472C4" w:themeColor="accent1"/>
+        </w:rPr>
+        <w:drawing>
+          <wp:inline distT="0" distB="0" distL="0" distR="0" wp14:anchorId="581DF2AE" wp14:editId="0FF3DE9F">
+            <wp:extent cx="514422" cy="666843"/>
+            <wp:effectExtent l="0" t="0" r="0" b="0"/>
+            <wp:docPr id="19" name="Picture 19" descr="A picture containing text, orange, dark, close&#10;&#10;Description automatically generated"/>
+            <wp:cNvGraphicFramePr>
+              <a:graphicFrameLocks xmlns:a="http://schemas.openxmlformats.org/drawingml/2006/main" noChangeAspect="1"/>
+            </wp:cNvGraphicFramePr>
+            <a:graphic xmlns:a="http://schemas.openxmlformats.org/drawingml/2006/main">
+              <a:graphicData uri="http://schemas.openxmlformats.org/drawingml/2006/picture">
+                <pic:pic xmlns:pic="http://schemas.openxmlformats.org/drawingml/2006/picture">
+                  <pic:nvPicPr>
+                    <pic:cNvPr id="19" name="Picture 19" descr="A picture containing text, orange, dark, close&#10;&#10;Description automatically generated"/>
+                    <pic:cNvPicPr/>
+                  </pic:nvPicPr>
+                  <pic:blipFill>
+                    <a:blip r:embed="rId24"/>
+                    <a:stretch>
+                      <a:fillRect/>
+                    </a:stretch>
+                  </pic:blipFill>
+                  <pic:spPr>
+                    <a:xfrm>
+                      <a:off x="0" y="0"/>
+                      <a:ext cx="514422" cy="666843"/>
+                    </a:xfrm>
+                    <a:prstGeom prst="rect">
+                      <a:avLst/>
+                    </a:prstGeom>
+                  </pic:spPr>
+                </pic:pic>
+              </a:graphicData>
+            </a:graphic>
+          </wp:inline>
+        </w:drawing>
+      </w:r>
+      <w:r>
+        <w:rPr>
+          <w:rFonts w:ascii="Times New Roman" w:hAnsi="Times New Roman" w:cs="Times New Roman"/>
+          <w:sz w:val="24"/>
+          <w:u w:color="4472C4" w:themeColor="accent1"/>
+        </w:rPr>
+        <w:br/>
+      </w:r>
+    </w:p>
+    <w:p>
+      <w:pPr>
+        <w:pStyle w:val="ListParagraph"/>
+        <w:numPr>
+          <w:ilvl w:val="0"/>
+          <w:numId w:val="13"/>
+        </w:numPr>
+        <w:spacing w:before="120" w:after="120"/>
+        <w:ind w:left="720"/>
+        <w:rPr>
+          <w:rFonts w:ascii="Times New Roman" w:hAnsi="Times New Roman" w:cs="Times New Roman"/>
+          <w:b/>
+          <w:bCs/>
+          <w:sz w:val="24"/>
+          <w:u w:color="4472C4" w:themeColor="accent1"/>
+        </w:rPr>
+      </w:pPr>
+      <w:r>
+        <w:rPr>
+          <w:rFonts w:ascii="Times New Roman" w:hAnsi="Times New Roman" w:cs="Times New Roman"/>
+          <w:b/>
+          <w:bCs/>
+          <w:sz w:val="24"/>
+          <w:u w:color="4472C4" w:themeColor="accent1"/>
+        </w:rPr>
+        <w:t>Algoritma Count &amp; Compare</w:t>
+      </w:r>
+    </w:p>
+    <w:p>
+      <w:pPr>
+        <w:pStyle w:val="ListParagraph"/>
+        <w:numPr>
+          <w:ilvl w:val="1"/>
+          <w:numId w:val="13"/>
+        </w:numPr>
+        <w:spacing w:before="120" w:after="120"/>
+        <w:rPr>
+          <w:rFonts w:ascii="Times New Roman" w:hAnsi="Times New Roman" w:cs="Times New Roman"/>
+          <w:sz w:val="24"/>
+          <w:u w:color="4472C4" w:themeColor="accent1"/>
+        </w:rPr>
+      </w:pPr>
+      <w:r>
+        <w:rPr>
+          <w:rFonts w:ascii="Times New Roman" w:hAnsi="Times New Roman" w:cs="Times New Roman"/>
+          <w:sz w:val="24"/>
+          <w:u w:color="4472C4" w:themeColor="accent1"/>
+        </w:rPr>
+        <w:lastRenderedPageBreak/>
+        <w:t>Berikan tampilan output dan penjelasan tiap baris program!</w:t>
+      </w:r>
+      <w:r>
+        <w:rPr>
+          <w:rFonts w:ascii="Times New Roman" w:hAnsi="Times New Roman" w:cs="Times New Roman"/>
+          <w:sz w:val="24"/>
+          <w:u w:color="4472C4" w:themeColor="accent1"/>
+        </w:rPr>
+        <w:br/>
+      </w:r>
+      <w:r>
+        <w:rPr>
+          <w:rFonts w:ascii="Times New Roman" w:hAnsi="Times New Roman" w:cs="Times New Roman"/>
+          <w:sz w:val="24"/>
+          <w:u w:color="4472C4" w:themeColor="accent1"/>
+        </w:rPr>
+        <w:drawing>
+          <wp:inline distT="0" distB="0" distL="0" distR="0" wp14:anchorId="50B14796" wp14:editId="135FF8F7">
+            <wp:extent cx="5731510" cy="3511550"/>
+            <wp:effectExtent l="0" t="0" r="2540" b="0"/>
+            <wp:docPr id="20" name="Picture 20" descr="Text&#10;&#10;Description automatically generated"/>
+            <wp:cNvGraphicFramePr>
+              <a:graphicFrameLocks xmlns:a="http://schemas.openxmlformats.org/drawingml/2006/main" noChangeAspect="1"/>
+            </wp:cNvGraphicFramePr>
+            <a:graphic xmlns:a="http://schemas.openxmlformats.org/drawingml/2006/main">
+              <a:graphicData uri="http://schemas.openxmlformats.org/drawingml/2006/picture">
+                <pic:pic xmlns:pic="http://schemas.openxmlformats.org/drawingml/2006/picture">
+                  <pic:nvPicPr>
+                    <pic:cNvPr id="20" name="Picture 20" descr="Text&#10;&#10;Description automatically generated"/>
+                    <pic:cNvPicPr/>
+                  </pic:nvPicPr>
+                  <pic:blipFill>
+                    <a:blip r:embed="rId25"/>
+                    <a:stretch>
+                      <a:fillRect/>
+                    </a:stretch>
+                  </pic:blipFill>
+                  <pic:spPr>
+                    <a:xfrm>
+                      <a:off x="0" y="0"/>
+                      <a:ext cx="5731510" cy="3511550"/>
+                    </a:xfrm>
+                    <a:prstGeom prst="rect">
+                      <a:avLst/>
+                    </a:prstGeom>
+                  </pic:spPr>
+                </pic:pic>
+              </a:graphicData>
+            </a:graphic>
+          </wp:inline>
+        </w:drawing>
+      </w:r>
+      <w:r>
+        <w:rPr>
+          <w:rFonts w:ascii="Times New Roman" w:hAnsi="Times New Roman" w:cs="Times New Roman"/>
+          <w:sz w:val="24"/>
+          <w:u w:color="4472C4" w:themeColor="accent1"/>
+        </w:rPr>
+        <w:br/>
+      </w:r>
+      <w:r>
+        <w:rPr>
+          <w:rFonts w:ascii="Times New Roman" w:hAnsi="Times New Roman" w:cs="Times New Roman"/>
+          <w:sz w:val="24"/>
+          <w:u w:color="4472C4" w:themeColor="accent1"/>
+        </w:rPr>
+        <w:br/>
+        <w:t>Output:</w:t>
+      </w:r>
+      <w:r>
+        <w:rPr>
+          <w:rFonts w:ascii="Times New Roman" w:hAnsi="Times New Roman" w:cs="Times New Roman"/>
+          <w:sz w:val="24"/>
+          <w:u w:color="4472C4" w:themeColor="accent1"/>
+        </w:rPr>
+        <w:br/>
+      </w:r>
+      <w:r>
+        <w:rPr>
+          <w:rFonts w:ascii="Times New Roman" w:hAnsi="Times New Roman" w:cs="Times New Roman"/>
+          <w:sz w:val="24"/>
+          <w:u w:color="4472C4" w:themeColor="accent1"/>
+        </w:rPr>
+        <w:drawing>
+          <wp:inline distT="0" distB="0" distL="0" distR="0" wp14:anchorId="29CC8781" wp14:editId="26772313">
+            <wp:extent cx="466790" cy="676369"/>
+            <wp:effectExtent l="0" t="0" r="9525" b="9525"/>
+            <wp:docPr id="21" name="Picture 21"/>
+            <wp:cNvGraphicFramePr>
+              <a:graphicFrameLocks xmlns:a="http://schemas.openxmlformats.org/drawingml/2006/main" noChangeAspect="1"/>
+            </wp:cNvGraphicFramePr>
+            <a:graphic xmlns:a="http://schemas.openxmlformats.org/drawingml/2006/main">
+              <a:graphicData uri="http://schemas.openxmlformats.org/drawingml/2006/picture">
+                <pic:pic xmlns:pic="http://schemas.openxmlformats.org/drawingml/2006/picture">
+                  <pic:nvPicPr>
+                    <pic:cNvPr id="1" name=""/>
+                    <pic:cNvPicPr/>
+                  </pic:nvPicPr>
+                  <pic:blipFill>
+                    <a:blip r:embed="rId26"/>
+                    <a:stretch>
+                      <a:fillRect/>
+                    </a:stretch>
+                  </pic:blipFill>
+                  <pic:spPr>
+                    <a:xfrm>
+                      <a:off x="0" y="0"/>
+                      <a:ext cx="466790" cy="676369"/>
+                    </a:xfrm>
+                    <a:prstGeom prst="rect">
+                      <a:avLst/>
+                    </a:prstGeom>
+                  </pic:spPr>
+                </pic:pic>
+              </a:graphicData>
+            </a:graphic>
+          </wp:inline>
+        </w:drawing>
+      </w:r>
+    </w:p>
+    <w:p>
+      <w:pPr>
+        <w:pStyle w:val="ListParagraph"/>
+        <w:spacing w:before="120" w:after="120"/>
+        <w:rPr>
+          <w:rFonts w:asciiTheme="majorHAnsi" w:hAnsiTheme="majorHAnsi" w:cstheme="majorHAnsi"/>
+          <w:sz w:val="24"/>
+          <w:u w:color="4472C4" w:themeColor="accent1"/>
+        </w:rPr>
+      </w:pPr>
+    </w:p>
+    <w:p>
+      <w:pPr>
+        <w:spacing w:before="120" w:after="120"/>
+        <w:rPr>
+          <w:rFonts w:ascii="Times New Roman" w:hAnsi="Times New Roman" w:cs="Times New Roman"/>
+          <w:b/>
+          <w:sz w:val="24"/>
+          <w:u w:val="single" w:color="4472C4" w:themeColor="accent1"/>
+        </w:rPr>
+      </w:pPr>
+      <w:r>
+        <w:rPr>
+          <w:rFonts w:ascii="Times New Roman" w:hAnsi="Times New Roman" w:cs="Times New Roman"/>
+          <w:b/>
+          <w:sz w:val="24"/>
+          <w:u w:val="single" w:color="4472C4" w:themeColor="accent1"/>
+        </w:rPr>
+        <w:t>Tugas Mandiri</w:t>
+      </w:r>
+      <w:r>
+        <w:rPr>
+          <w:rFonts w:ascii="Times New Roman" w:hAnsi="Times New Roman" w:cs="Times New Roman"/>
+          <w:b/>
+          <w:sz w:val="24"/>
+          <w:u w:val="single" w:color="4472C4" w:themeColor="accent1"/>
+        </w:rPr>
+        <w:t>:</w:t>
+      </w:r>
+    </w:p>
+    <w:p>
+      <w:pPr>
+        <w:spacing w:before="120" w:after="120"/>
+        <w:rPr>
+          <w:rFonts w:ascii="Times New Roman" w:hAnsi="Times New Roman" w:cs="Times New Roman"/>
+          <w:sz w:val="24"/>
+          <w:u w:color="4472C4" w:themeColor="accent1"/>
+        </w:rPr>
+      </w:pPr>
+      <w:r>
+        <w:rPr>
+          <w:rFonts w:ascii="Times New Roman" w:hAnsi="Times New Roman" w:cs="Times New Roman"/>
+          <w:sz w:val="24"/>
+          <w:u w:color="4472C4" w:themeColor="accent1"/>
+        </w:rPr>
+        <w:t>O(n):</w:t>
+      </w:r>
+      <w:r>
+        <w:rPr>
+          <w:rFonts w:ascii="Times New Roman" w:hAnsi="Times New Roman" w:cs="Times New Roman"/>
+          <w:sz w:val="24"/>
+          <w:u w:color="4472C4" w:themeColor="accent1"/>
+        </w:rPr>
+        <w:br/>
+      </w:r>
+      <w:r>
+        <w:rPr>
+          <w:rFonts w:ascii="Times New Roman" w:hAnsi="Times New Roman" w:cs="Times New Roman"/>
+          <w:sz w:val="24"/>
+          <w:u w:color="4472C4" w:themeColor="accent1"/>
+        </w:rPr>
+        <w:drawing>
+          <wp:inline distT="0" distB="0" distL="0" distR="0" wp14:anchorId="443B1580" wp14:editId="3F8F3A9D">
+            <wp:extent cx="1985211" cy="942975"/>
+            <wp:effectExtent l="0" t="0" r="0" b="0"/>
+            <wp:docPr id="23" name="Picture 23" descr="A screenshot of a computer&#10;&#10;Description automatically generated with low confidence"/>
+            <wp:cNvGraphicFramePr>
+              <a:graphicFrameLocks xmlns:a="http://schemas.openxmlformats.org/drawingml/2006/main" noChangeAspect="1"/>
+            </wp:cNvGraphicFramePr>
+            <a:graphic xmlns:a="http://schemas.openxmlformats.org/drawingml/2006/main">
+              <a:graphicData uri="http://schemas.openxmlformats.org/drawingml/2006/picture">
+                <pic:pic xmlns:pic="http://schemas.openxmlformats.org/drawingml/2006/picture">
+                  <pic:nvPicPr>
+                    <pic:cNvPr id="23" name="Picture 23" descr="A screenshot of a computer&#10;&#10;Description automatically generated with low confidence"/>
+                    <pic:cNvPicPr/>
+                  </pic:nvPicPr>
+                  <pic:blipFill>
+                    <a:blip r:embed="rId27"/>
+                    <a:stretch>
+                      <a:fillRect/>
+                    </a:stretch>
+                  </pic:blipFill>
+                  <pic:spPr>
+                    <a:xfrm>
+                      <a:off x="0" y="0"/>
+                      <a:ext cx="1994329" cy="947306"/>
+                    </a:xfrm>
+                    <a:prstGeom prst="rect">
+                      <a:avLst/>
+                    </a:prstGeom>
+                  </pic:spPr>
+                </pic:pic>
+              </a:graphicData>
+            </a:graphic>
+          </wp:inline>
+        </w:drawing>
+      </w:r>
+      <w:r>
+        <w:rPr>
+          <w:rFonts w:ascii="Times New Roman" w:hAnsi="Times New Roman" w:cs="Times New Roman"/>
+          <w:sz w:val="24"/>
+          <w:u w:color="4472C4" w:themeColor="accent1"/>
+        </w:rPr>
+        <w:br/>
+      </w:r>
+      <w:r>
+        <w:rPr>
+          <w:rFonts w:ascii="Times New Roman" w:hAnsi="Times New Roman" w:cs="Times New Roman"/>
+          <w:sz w:val="24"/>
+          <w:u w:color="4472C4" w:themeColor="accent1"/>
+        </w:rPr>
+        <w:br/>
+        <w:t>O(n3):</w:t>
+      </w:r>
+      <w:r>
+        <w:rPr>
+          <w:rFonts w:ascii="Times New Roman" w:hAnsi="Times New Roman" w:cs="Times New Roman"/>
+          <w:sz w:val="24"/>
+          <w:u w:color="4472C4" w:themeColor="accent1"/>
+        </w:rPr>
+        <w:br/>
+      </w:r>
+      <w:r>
+        <w:rPr>
+          <w:rFonts w:ascii="Times New Roman" w:hAnsi="Times New Roman" w:cs="Times New Roman"/>
+          <w:sz w:val="24"/>
+          <w:u w:color="4472C4" w:themeColor="accent1"/>
+        </w:rPr>
+        <w:drawing>
+          <wp:inline distT="0" distB="0" distL="0" distR="0" wp14:anchorId="4774AB15" wp14:editId="40F96543">
+            <wp:extent cx="2952856" cy="1447800"/>
+            <wp:effectExtent l="0" t="0" r="0" b="0"/>
+            <wp:docPr id="22" name="Picture 22" descr="Text&#10;&#10;Description automatically generated"/>
+            <wp:cNvGraphicFramePr>
+              <a:graphicFrameLocks xmlns:a="http://schemas.openxmlformats.org/drawingml/2006/main" noChangeAspect="1"/>
+            </wp:cNvGraphicFramePr>
+            <a:graphic xmlns:a="http://schemas.openxmlformats.org/drawingml/2006/main">
+              <a:graphicData uri="http://schemas.openxmlformats.org/drawingml/2006/picture">
+                <pic:pic xmlns:pic="http://schemas.openxmlformats.org/drawingml/2006/picture">
+                  <pic:nvPicPr>
+                    <pic:cNvPr id="22" name="Picture 22" descr="Text&#10;&#10;Description automatically generated"/>
+                    <pic:cNvPicPr/>
+                  </pic:nvPicPr>
+                  <pic:blipFill>
+                    <a:blip r:embed="rId28"/>
+                    <a:stretch>
+                      <a:fillRect/>
+                    </a:stretch>
+                  </pic:blipFill>
+                  <pic:spPr>
+                    <a:xfrm>
+                      <a:off x="0" y="0"/>
+                      <a:ext cx="2959995" cy="1451300"/>
+                    </a:xfrm>
+                    <a:prstGeom prst="rect">
+                      <a:avLst/>
+                    </a:prstGeom>
+                  </pic:spPr>
+                </pic:pic>
+              </a:graphicData>
+            </a:graphic>
+          </wp:inline>
+        </w:drawing>
+      </w:r>
+    </w:p>
+    <w:p>
+      <w:pPr>
+        <w:spacing w:before="120" w:after="120"/>
+        <w:rPr>
+          <w:rFonts w:ascii="Times New Roman" w:hAnsi="Times New Roman" w:cs="Times New Roman"/>
+          <w:sz w:val="24"/>
+          <w:u w:color="4472C4" w:themeColor="accent1"/>
+        </w:rPr>
+      </w:pPr>
+    </w:p>
+    <w:p>
+      <w:pPr>
+        <w:spacing w:before="120" w:after="120"/>
+        <w:rPr>
+          <w:rFonts w:ascii="Times New Roman" w:hAnsi="Times New Roman" w:cs="Times New Roman"/>
+          <w:b/>
+          <w:sz w:val="24"/>
+          <w:u w:val="single" w:color="4472C4" w:themeColor="accent1"/>
+        </w:rPr>
+      </w:pPr>
+      <w:r>
+        <w:rPr>
+          <w:rFonts w:ascii="Times New Roman" w:hAnsi="Times New Roman" w:cs="Times New Roman"/>
+          <w:b/>
+          <w:sz w:val="24"/>
+          <w:u w:val="single" w:color="4472C4" w:themeColor="accent1"/>
+        </w:rPr>
+        <w:t>Kesimpulan</w:t>
+      </w:r>
+      <w:r>
+        <w:rPr>
+          <w:rFonts w:ascii="Times New Roman" w:hAnsi="Times New Roman" w:cs="Times New Roman"/>
+          <w:b/>
+          <w:sz w:val="24"/>
+          <w:u w:val="single" w:color="4472C4" w:themeColor="accent1"/>
+        </w:rPr>
+        <w:t>:</w:t>
+      </w:r>
+    </w:p>
+    <w:p>
+      <w:pPr>
+        <w:spacing w:before="120" w:after="120"/>
+        <w:rPr>
+          <w:rFonts w:ascii="Times New Roman" w:hAnsi="Times New Roman" w:cs="Times New Roman"/>
+          <w:sz w:val="24"/>
+          <w:u w:color="4472C4" w:themeColor="accent1"/>
+        </w:rPr>
+      </w:pPr>
+      <w:r>
+        <w:rPr>
+          <w:rFonts w:ascii="Times New Roman" w:hAnsi="Times New Roman" w:cs="Times New Roman"/>
+          <w:sz w:val="24"/>
+          <w:u w:color="4472C4" w:themeColor="accent1"/>
+        </w:rPr>
+        <w:t>Analisis algoritma adalah proses mempelajari performa suatu algoritma dalam menyelesaikan sebuah masalah. Hal ini dilakukan dengan menganalisis waktu dan ruang yang dibutuhkan untuk menyelesaikan masalah dengan algoritma tersebut.</w:t>
+      </w:r>
+    </w:p>
+    <w:p>
+      <w:pPr>
+        <w:spacing w:before="120" w:after="120"/>
+        <w:rPr>
+          <w:rFonts w:ascii="Times New Roman" w:hAnsi="Times New Roman" w:cs="Times New Roman"/>
+          <w:sz w:val="24"/>
+          <w:u w:color="4472C4" w:themeColor="accent1"/>
+        </w:rPr>
+      </w:pPr>
+    </w:p>
+    <w:p>
+      <w:pPr>
+        <w:spacing w:before="120" w:after="120"/>
+        <w:rPr>
+          <w:rFonts w:ascii="Times New Roman" w:hAnsi="Times New Roman" w:cs="Times New Roman"/>
+          <w:sz w:val="24"/>
+          <w:u w:color="4472C4" w:themeColor="accent1"/>
+        </w:rPr>
+      </w:pPr>
+      <w:r>
+        <w:rPr>
+          <w:rFonts w:ascii="Times New Roman" w:hAnsi="Times New Roman" w:cs="Times New Roman"/>
+          <w:sz w:val="24"/>
+          <w:u w:color="4472C4" w:themeColor="accent1"/>
+        </w:rPr>
+        <w:t>Notasi Big O adalah salah satu cara untuk mengukur kompleksitas waktu dari sebuah algoritma. Notasi Big O memberikan estimasi atas jumlah operasi yang diperlukan oleh sebuah algoritma dalam menyelesaikan sebuah masalah dalam rentang waktu tertentu. Dalam notasi Big O, waktu diukur sebagai fungsi dari ukuran input.</w:t>
+      </w:r>
+    </w:p>
+    <w:p>
+      <w:pPr>
+        <w:spacing w:before="120" w:after="120"/>
+        <w:rPr>
+          <w:rFonts w:ascii="Times New Roman" w:hAnsi="Times New Roman" w:cs="Times New Roman"/>
+          <w:sz w:val="24"/>
+          <w:u w:color="4472C4" w:themeColor="accent1"/>
+        </w:rPr>
+      </w:pPr>
+    </w:p>
+    <w:p>
+      <w:pPr>
+        <w:spacing w:before="120" w:after="120"/>
+        <w:rPr>
+          <w:rFonts w:ascii="Times New Roman" w:hAnsi="Times New Roman" w:cs="Times New Roman"/>
+          <w:sz w:val="24"/>
+          <w:u w:color="4472C4" w:themeColor="accent1"/>
+        </w:rPr>
+      </w:pPr>
+      <w:r>
+        <w:rPr>
+          <w:rFonts w:ascii="Times New Roman" w:hAnsi="Times New Roman" w:cs="Times New Roman"/>
+          <w:sz w:val="24"/>
+          <w:u w:color="4472C4" w:themeColor="accent1"/>
+        </w:rPr>
+        <w:t>Anagram adalah sebuah istilah dalam bahasa Inggris yang merujuk pada sebuah kata atau frasa yang dibentuk dari huruf yang sama namun memiliki urutan yang berbeda. Contohnya adalah kata "debit card" dan "bad credit". Anagram dapat digunakan dalam pengkodean kata sandi atau dalam keamanan data, karena memiliki kemampuan untuk menyembunyikan arti dari sebuah pesan yang dikirim.</w:t>
+      </w:r>
+    </w:p>
+    <w:p>
+      <w:pPr>
+        <w:spacing w:before="120" w:after="120"/>
+        <w:rPr>
+          <w:rFonts w:ascii="Times New Roman" w:hAnsi="Times New Roman" w:cs="Times New Roman"/>
+          <w:sz w:val="24"/>
+          <w:u w:color="4472C4" w:themeColor="accent1"/>
+        </w:rPr>
+      </w:pPr>
+    </w:p>
+    <w:p>
+      <w:pPr>
+        <w:spacing w:before="120" w:after="120"/>
+        <w:rPr>
+          <w:rFonts w:ascii="Times New Roman" w:hAnsi="Times New Roman" w:cs="Times New Roman"/>
+          <w:sz w:val="24"/>
+          <w:u w:color="4472C4" w:themeColor="accent1"/>
+        </w:rPr>
+      </w:pPr>
+      <w:r>
+        <w:rPr>
+          <w:rFonts w:ascii="Times New Roman" w:hAnsi="Times New Roman" w:cs="Times New Roman"/>
+          <w:sz w:val="24"/>
+          <w:u w:color="4472C4" w:themeColor="accent1"/>
+        </w:rPr>
+        <w:t>Kesimpulannya, analisis algoritma adalah proses untuk mempelajari performa suatu algoritma dalam menyelesaikan masalah, notasi Big O adalah cara untuk mengukur kompleksitas waktu dari sebuah algoritma, dan anagram adalah istilah yang merujuk pada kata atau frasa yang dibentuk dari huruf yang sama namun dengan urutan yang berbeda.</w:t>
       </w:r>
     </w:p>
     <w:sectPr>
-      <w:headerReference w:type="default" r:id="rId9"/>
-      <w:footerReference w:type="default" r:id="rId10"/>
+      <w:headerReference w:type="default" r:id="rId29"/>
+      <w:footerReference w:type="default" r:id="rId30"/>
       <w:pgSz w:w="11906" w:h="16838" w:code="9"/>
       <w:pgMar w:top="1440" w:right="1440" w:bottom="1440" w:left="1440" w:header="720" w:footer="720" w:gutter="0"/>
       <w:pgNumType w:start="1"/>
@@ -2215,7 +4251,7 @@
   <w:abstractNum w:abstractNumId="8" w15:restartNumberingAfterBreak="0">
     <w:nsid w:val="576F79CC"/>
     <w:multiLevelType w:val="multilevel"/>
-    <w:tmpl w:val="F28C685C"/>
+    <w:tmpl w:val="52F62EF4"/>
     <w:lvl w:ilvl="0">
       <w:start w:val="1"/>
       <w:numFmt w:val="decimal"/>
@@ -2225,16 +4261,18 @@
         <w:ind w:left="360" w:hanging="360"/>
       </w:pPr>
       <w:rPr>
+        <w:b/>
+        <w:bCs/>
         <w:color w:val="auto"/>
       </w:rPr>
     </w:lvl>
     <w:lvl w:ilvl="1">
       <w:start w:val="1"/>
-      <w:numFmt w:val="decimal"/>
-      <w:lvlText w:val="%1.%2."/>
-      <w:lvlJc w:val="left"/>
-      <w:pPr>
-        <w:ind w:left="792" w:hanging="432"/>
+      <w:numFmt w:val="lowerLetter"/>
+      <w:lvlText w:val="%2)"/>
+      <w:lvlJc w:val="left"/>
+      <w:pPr>
+        <w:ind w:left="720" w:hanging="360"/>
       </w:pPr>
     </w:lvl>
     <w:lvl w:ilvl="2">
@@ -3358,6 +5396,7 @@
   <w:style w:type="character" w:default="1" w:styleId="DefaultParagraphFont">
     <w:name w:val="Default Paragraph Font"/>
     <w:uiPriority w:val="1"/>
+    <w:semiHidden/>
     <w:unhideWhenUsed/>
   </w:style>
   <w:style w:type="table" w:default="1" w:styleId="TableNormal">
@@ -3821,6 +5860,1001 @@
 </w:styles>
 </file>
 
+<file path=word/charts/chart1.xml><?xml version="1.0" encoding="utf-8"?>
+<c:chartSpace xmlns:c="http://schemas.openxmlformats.org/drawingml/2006/chart" xmlns:a="http://schemas.openxmlformats.org/drawingml/2006/main" xmlns:r="http://schemas.openxmlformats.org/officeDocument/2006/relationships" xmlns:c16r2="http://schemas.microsoft.com/office/drawing/2015/06/chart">
+  <c:date1904 val="0"/>
+  <c:lang val="en-US"/>
+  <c:roundedCorners val="0"/>
+  <mc:AlternateContent xmlns:mc="http://schemas.openxmlformats.org/markup-compatibility/2006">
+    <mc:Choice xmlns:c14="http://schemas.microsoft.com/office/drawing/2007/8/2/chart" Requires="c14">
+      <c14:style val="102"/>
+    </mc:Choice>
+    <mc:Fallback>
+      <c:style val="2"/>
+    </mc:Fallback>
+  </mc:AlternateContent>
+  <c:chart>
+    <c:title>
+      <c:tx>
+        <c:rich>
+          <a:bodyPr rot="0" spcFirstLastPara="1" vertOverflow="ellipsis" vert="horz" wrap="square" anchor="ctr" anchorCtr="1"/>
+          <a:lstStyle/>
+          <a:p>
+            <a:pPr>
+              <a:defRPr sz="1400" b="0" i="0" u="none" strike="noStrike" kern="1200" spc="0" baseline="0">
+                <a:solidFill>
+                  <a:schemeClr val="tx1">
+                    <a:lumMod val="65000"/>
+                    <a:lumOff val="35000"/>
+                  </a:schemeClr>
+                </a:solidFill>
+                <a:latin typeface="+mn-lt"/>
+                <a:ea typeface="+mn-ea"/>
+                <a:cs typeface="+mn-cs"/>
+              </a:defRPr>
+            </a:pPr>
+            <a:r>
+              <a:rPr lang="en-US"/>
+              <a:t>Waktu (ms)</a:t>
+            </a:r>
+          </a:p>
+        </c:rich>
+      </c:tx>
+      <c:overlay val="0"/>
+      <c:spPr>
+        <a:noFill/>
+        <a:ln>
+          <a:noFill/>
+        </a:ln>
+        <a:effectLst/>
+      </c:spPr>
+      <c:txPr>
+        <a:bodyPr rot="0" spcFirstLastPara="1" vertOverflow="ellipsis" vert="horz" wrap="square" anchor="ctr" anchorCtr="1"/>
+        <a:lstStyle/>
+        <a:p>
+          <a:pPr>
+            <a:defRPr sz="1400" b="0" i="0" u="none" strike="noStrike" kern="1200" spc="0" baseline="0">
+              <a:solidFill>
+                <a:schemeClr val="tx1">
+                  <a:lumMod val="65000"/>
+                  <a:lumOff val="35000"/>
+                </a:schemeClr>
+              </a:solidFill>
+              <a:latin typeface="+mn-lt"/>
+              <a:ea typeface="+mn-ea"/>
+              <a:cs typeface="+mn-cs"/>
+            </a:defRPr>
+          </a:pPr>
+          <a:endParaRPr lang="en-US"/>
+        </a:p>
+      </c:txPr>
+    </c:title>
+    <c:autoTitleDeleted val="0"/>
+    <c:plotArea>
+      <c:layout/>
+      <c:lineChart>
+        <c:grouping val="standard"/>
+        <c:varyColors val="0"/>
+        <c:ser>
+          <c:idx val="0"/>
+          <c:order val="0"/>
+          <c:tx>
+            <c:strRef>
+              <c:f>Sheet1!$B$1</c:f>
+              <c:strCache>
+                <c:ptCount val="1"/>
+                <c:pt idx="0">
+                  <c:v>Waktu (s)</c:v>
+                </c:pt>
+              </c:strCache>
+            </c:strRef>
+          </c:tx>
+          <c:spPr>
+            <a:ln w="28575" cap="rnd">
+              <a:solidFill>
+                <a:schemeClr val="accent1"/>
+              </a:solidFill>
+              <a:round/>
+            </a:ln>
+            <a:effectLst/>
+          </c:spPr>
+          <c:marker>
+            <c:symbol val="circle"/>
+            <c:size val="5"/>
+            <c:spPr>
+              <a:solidFill>
+                <a:schemeClr val="accent1"/>
+              </a:solidFill>
+              <a:ln w="9525">
+                <a:solidFill>
+                  <a:schemeClr val="accent1"/>
+                </a:solidFill>
+              </a:ln>
+              <a:effectLst/>
+            </c:spPr>
+          </c:marker>
+          <c:dLbls>
+            <c:spPr>
+              <a:noFill/>
+              <a:ln>
+                <a:noFill/>
+              </a:ln>
+              <a:effectLst/>
+            </c:spPr>
+            <c:txPr>
+              <a:bodyPr rot="0" spcFirstLastPara="1" vertOverflow="ellipsis" vert="horz" wrap="square" lIns="38100" tIns="19050" rIns="38100" bIns="19050" anchor="ctr" anchorCtr="1">
+                <a:spAutoFit/>
+              </a:bodyPr>
+              <a:lstStyle/>
+              <a:p>
+                <a:pPr>
+                  <a:defRPr sz="950" b="1" i="0" u="none" strike="noStrike" kern="1200" baseline="0">
+                    <a:solidFill>
+                      <a:schemeClr val="tx1">
+                        <a:lumMod val="75000"/>
+                        <a:lumOff val="25000"/>
+                      </a:schemeClr>
+                    </a:solidFill>
+                    <a:latin typeface="Times New Roman" panose="02020603050405020304" pitchFamily="18" charset="0"/>
+                    <a:ea typeface="+mn-ea"/>
+                    <a:cs typeface="+mn-cs"/>
+                  </a:defRPr>
+                </a:pPr>
+                <a:endParaRPr lang="en-US"/>
+              </a:p>
+            </c:txPr>
+            <c:showLegendKey val="0"/>
+            <c:showVal val="1"/>
+            <c:showCatName val="0"/>
+            <c:showSerName val="0"/>
+            <c:showPercent val="0"/>
+            <c:showBubbleSize val="0"/>
+            <c:showLeaderLines val="0"/>
+            <c:extLst>
+              <c:ext xmlns:c15="http://schemas.microsoft.com/office/drawing/2012/chart" uri="{CE6537A1-D6FC-4f65-9D91-7224C49458BB}">
+                <c15:showLeaderLines val="1"/>
+                <c15:leaderLines>
+                  <c:spPr>
+                    <a:ln w="9525" cap="flat" cmpd="sng" algn="ctr">
+                      <a:solidFill>
+                        <a:schemeClr val="tx1">
+                          <a:lumMod val="35000"/>
+                          <a:lumOff val="65000"/>
+                        </a:schemeClr>
+                      </a:solidFill>
+                      <a:round/>
+                    </a:ln>
+                    <a:effectLst/>
+                  </c:spPr>
+                </c15:leaderLines>
+              </c:ext>
+            </c:extLst>
+          </c:dLbls>
+          <c:cat>
+            <c:numRef>
+              <c:f>Sheet1!$A$2:$A$11</c:f>
+              <c:numCache>
+                <c:formatCode>General</c:formatCode>
+                <c:ptCount val="10"/>
+                <c:pt idx="0">
+                  <c:v>1000</c:v>
+                </c:pt>
+                <c:pt idx="1">
+                  <c:v>2000</c:v>
+                </c:pt>
+                <c:pt idx="2">
+                  <c:v>3000</c:v>
+                </c:pt>
+                <c:pt idx="3">
+                  <c:v>4000</c:v>
+                </c:pt>
+                <c:pt idx="4">
+                  <c:v>5000</c:v>
+                </c:pt>
+                <c:pt idx="5">
+                  <c:v>6000</c:v>
+                </c:pt>
+                <c:pt idx="6">
+                  <c:v>7000</c:v>
+                </c:pt>
+                <c:pt idx="7">
+                  <c:v>8000</c:v>
+                </c:pt>
+                <c:pt idx="8">
+                  <c:v>9000</c:v>
+                </c:pt>
+                <c:pt idx="9">
+                  <c:v>10000</c:v>
+                </c:pt>
+              </c:numCache>
+            </c:numRef>
+          </c:cat>
+          <c:val>
+            <c:numRef>
+              <c:f>Sheet1!$B$2:$B$11</c:f>
+              <c:numCache>
+                <c:formatCode>_(* #,##0_);_(* \(#,##0\);_(* "-"_);_(@_)</c:formatCode>
+                <c:ptCount val="10"/>
+                <c:pt idx="0">
+                  <c:v>53</c:v>
+                </c:pt>
+                <c:pt idx="1">
+                  <c:v>215</c:v>
+                </c:pt>
+                <c:pt idx="2">
+                  <c:v>484</c:v>
+                </c:pt>
+                <c:pt idx="3">
+                  <c:v>857</c:v>
+                </c:pt>
+                <c:pt idx="4">
+                  <c:v>1372</c:v>
+                </c:pt>
+                <c:pt idx="5">
+                  <c:v>1952</c:v>
+                </c:pt>
+                <c:pt idx="6">
+                  <c:v>2614</c:v>
+                </c:pt>
+                <c:pt idx="7">
+                  <c:v>3420</c:v>
+                </c:pt>
+                <c:pt idx="8">
+                  <c:v>4339</c:v>
+                </c:pt>
+                <c:pt idx="9">
+                  <c:v>5428</c:v>
+                </c:pt>
+              </c:numCache>
+            </c:numRef>
+          </c:val>
+          <c:smooth val="0"/>
+          <c:extLst>
+            <c:ext xmlns:c16="http://schemas.microsoft.com/office/drawing/2014/chart" uri="{C3380CC4-5D6E-409C-BE32-E72D297353CC}">
+              <c16:uniqueId val="{00000000-502B-41CF-9536-1416BBEF3921}"/>
+            </c:ext>
+          </c:extLst>
+        </c:ser>
+        <c:dLbls>
+          <c:showLegendKey val="0"/>
+          <c:showVal val="0"/>
+          <c:showCatName val="0"/>
+          <c:showSerName val="0"/>
+          <c:showPercent val="0"/>
+          <c:showBubbleSize val="0"/>
+        </c:dLbls>
+        <c:marker val="1"/>
+        <c:smooth val="0"/>
+        <c:axId val="2120153376"/>
+        <c:axId val="2120154208"/>
+      </c:lineChart>
+      <c:catAx>
+        <c:axId val="2120153376"/>
+        <c:scaling>
+          <c:orientation val="minMax"/>
+        </c:scaling>
+        <c:delete val="0"/>
+        <c:axPos val="b"/>
+        <c:majorGridlines>
+          <c:spPr>
+            <a:ln w="9525" cap="flat" cmpd="sng" algn="ctr">
+              <a:solidFill>
+                <a:schemeClr val="tx1">
+                  <a:lumMod val="15000"/>
+                  <a:lumOff val="85000"/>
+                </a:schemeClr>
+              </a:solidFill>
+              <a:round/>
+            </a:ln>
+            <a:effectLst/>
+          </c:spPr>
+        </c:majorGridlines>
+        <c:numFmt formatCode="General" sourceLinked="1"/>
+        <c:majorTickMark val="none"/>
+        <c:minorTickMark val="none"/>
+        <c:tickLblPos val="nextTo"/>
+        <c:spPr>
+          <a:noFill/>
+          <a:ln w="9525" cap="flat" cmpd="sng" algn="ctr">
+            <a:solidFill>
+              <a:schemeClr val="tx1">
+                <a:lumMod val="15000"/>
+                <a:lumOff val="85000"/>
+              </a:schemeClr>
+            </a:solidFill>
+            <a:round/>
+          </a:ln>
+          <a:effectLst/>
+        </c:spPr>
+        <c:txPr>
+          <a:bodyPr rot="-60000000" spcFirstLastPara="1" vertOverflow="ellipsis" vert="horz" wrap="square" anchor="ctr" anchorCtr="1"/>
+          <a:lstStyle/>
+          <a:p>
+            <a:pPr>
+              <a:defRPr sz="900" b="0" i="0" u="none" strike="noStrike" kern="1200" baseline="0">
+                <a:solidFill>
+                  <a:schemeClr val="tx1">
+                    <a:lumMod val="65000"/>
+                    <a:lumOff val="35000"/>
+                  </a:schemeClr>
+                </a:solidFill>
+                <a:latin typeface="+mn-lt"/>
+                <a:ea typeface="+mn-ea"/>
+                <a:cs typeface="+mn-cs"/>
+              </a:defRPr>
+            </a:pPr>
+            <a:endParaRPr lang="en-US"/>
+          </a:p>
+        </c:txPr>
+        <c:crossAx val="2120154208"/>
+        <c:crosses val="autoZero"/>
+        <c:auto val="1"/>
+        <c:lblAlgn val="ctr"/>
+        <c:lblOffset val="100"/>
+        <c:noMultiLvlLbl val="0"/>
+      </c:catAx>
+      <c:valAx>
+        <c:axId val="2120154208"/>
+        <c:scaling>
+          <c:orientation val="minMax"/>
+        </c:scaling>
+        <c:delete val="0"/>
+        <c:axPos val="l"/>
+        <c:majorGridlines>
+          <c:spPr>
+            <a:ln w="9525" cap="flat" cmpd="sng" algn="ctr">
+              <a:solidFill>
+                <a:schemeClr val="tx1">
+                  <a:lumMod val="15000"/>
+                  <a:lumOff val="85000"/>
+                </a:schemeClr>
+              </a:solidFill>
+              <a:round/>
+            </a:ln>
+            <a:effectLst/>
+          </c:spPr>
+        </c:majorGridlines>
+        <c:numFmt formatCode="#,##0_-;\-* #,##0_-;_-* &quot;-&quot;_-;_-@_-" sourceLinked="0"/>
+        <c:majorTickMark val="none"/>
+        <c:minorTickMark val="none"/>
+        <c:tickLblPos val="nextTo"/>
+        <c:spPr>
+          <a:noFill/>
+          <a:ln>
+            <a:noFill/>
+          </a:ln>
+          <a:effectLst/>
+        </c:spPr>
+        <c:txPr>
+          <a:bodyPr rot="-60000000" spcFirstLastPara="1" vertOverflow="ellipsis" vert="horz" wrap="square" anchor="ctr" anchorCtr="1"/>
+          <a:lstStyle/>
+          <a:p>
+            <a:pPr>
+              <a:defRPr sz="900" b="0" i="0" u="none" strike="noStrike" kern="1200" baseline="0">
+                <a:solidFill>
+                  <a:schemeClr val="tx1">
+                    <a:lumMod val="65000"/>
+                    <a:lumOff val="35000"/>
+                  </a:schemeClr>
+                </a:solidFill>
+                <a:latin typeface="+mn-lt"/>
+                <a:ea typeface="+mn-ea"/>
+                <a:cs typeface="+mn-cs"/>
+              </a:defRPr>
+            </a:pPr>
+            <a:endParaRPr lang="en-US"/>
+          </a:p>
+        </c:txPr>
+        <c:crossAx val="2120153376"/>
+        <c:crosses val="autoZero"/>
+        <c:crossBetween val="between"/>
+      </c:valAx>
+      <c:spPr>
+        <a:noFill/>
+        <a:ln>
+          <a:noFill/>
+        </a:ln>
+        <a:effectLst/>
+      </c:spPr>
+    </c:plotArea>
+    <c:plotVisOnly val="1"/>
+    <c:dispBlanksAs val="gap"/>
+    <c:extLst>
+      <c:ext xmlns:c16r3="http://schemas.microsoft.com/office/drawing/2017/03/chart" uri="{56B9EC1D-385E-4148-901F-78D8002777C0}">
+        <c16r3:dataDisplayOptions16>
+          <c16r3:dispNaAsBlank val="1"/>
+        </c16r3:dataDisplayOptions16>
+      </c:ext>
+    </c:extLst>
+    <c:showDLblsOverMax val="0"/>
+  </c:chart>
+  <c:spPr>
+    <a:solidFill>
+      <a:schemeClr val="bg1"/>
+    </a:solidFill>
+    <a:ln w="9525" cap="flat" cmpd="sng" algn="ctr">
+      <a:solidFill>
+        <a:schemeClr val="tx1">
+          <a:lumMod val="15000"/>
+          <a:lumOff val="85000"/>
+        </a:schemeClr>
+      </a:solidFill>
+      <a:round/>
+    </a:ln>
+    <a:effectLst/>
+  </c:spPr>
+  <c:txPr>
+    <a:bodyPr/>
+    <a:lstStyle/>
+    <a:p>
+      <a:pPr>
+        <a:defRPr/>
+      </a:pPr>
+      <a:endParaRPr lang="en-US"/>
+    </a:p>
+  </c:txPr>
+  <c:externalData r:id="rId3">
+    <c:autoUpdate val="0"/>
+  </c:externalData>
+</c:chartSpace>
+</file>
+
+<file path=word/charts/colors1.xml><?xml version="1.0" encoding="utf-8"?>
+<cs:colorStyle xmlns:cs="http://schemas.microsoft.com/office/drawing/2012/chartStyle" xmlns:a="http://schemas.openxmlformats.org/drawingml/2006/main" meth="cycle" id="10">
+  <a:schemeClr val="accent1"/>
+  <a:schemeClr val="accent2"/>
+  <a:schemeClr val="accent3"/>
+  <a:schemeClr val="accent4"/>
+  <a:schemeClr val="accent5"/>
+  <a:schemeClr val="accent6"/>
+  <cs:variation/>
+  <cs:variation>
+    <a:lumMod val="60000"/>
+  </cs:variation>
+  <cs:variation>
+    <a:lumMod val="80000"/>
+    <a:lumOff val="20000"/>
+  </cs:variation>
+  <cs:variation>
+    <a:lumMod val="80000"/>
+  </cs:variation>
+  <cs:variation>
+    <a:lumMod val="60000"/>
+    <a:lumOff val="40000"/>
+  </cs:variation>
+  <cs:variation>
+    <a:lumMod val="50000"/>
+  </cs:variation>
+  <cs:variation>
+    <a:lumMod val="70000"/>
+    <a:lumOff val="30000"/>
+  </cs:variation>
+  <cs:variation>
+    <a:lumMod val="70000"/>
+  </cs:variation>
+  <cs:variation>
+    <a:lumMod val="50000"/>
+    <a:lumOff val="50000"/>
+  </cs:variation>
+</cs:colorStyle>
+</file>
+
+<file path=word/charts/style1.xml><?xml version="1.0" encoding="utf-8"?>
+<cs:chartStyle xmlns:cs="http://schemas.microsoft.com/office/drawing/2012/chartStyle" xmlns:a="http://schemas.openxmlformats.org/drawingml/2006/main" id="227">
+  <cs:axisTitle>
+    <cs:lnRef idx="0"/>
+    <cs:fillRef idx="0"/>
+    <cs:effectRef idx="0"/>
+    <cs:fontRef idx="minor">
+      <a:schemeClr val="tx1">
+        <a:lumMod val="65000"/>
+        <a:lumOff val="35000"/>
+      </a:schemeClr>
+    </cs:fontRef>
+    <cs:defRPr sz="1000" kern="1200"/>
+  </cs:axisTitle>
+  <cs:categoryAxis>
+    <cs:lnRef idx="0"/>
+    <cs:fillRef idx="0"/>
+    <cs:effectRef idx="0"/>
+    <cs:fontRef idx="minor">
+      <a:schemeClr val="tx1">
+        <a:lumMod val="65000"/>
+        <a:lumOff val="35000"/>
+      </a:schemeClr>
+    </cs:fontRef>
+    <cs:spPr>
+      <a:ln w="9525" cap="flat" cmpd="sng" algn="ctr">
+        <a:solidFill>
+          <a:schemeClr val="tx1">
+            <a:lumMod val="15000"/>
+            <a:lumOff val="85000"/>
+          </a:schemeClr>
+        </a:solidFill>
+        <a:round/>
+      </a:ln>
+    </cs:spPr>
+    <cs:defRPr sz="900" kern="1200"/>
+  </cs:categoryAxis>
+  <cs:chartArea mods="allowNoFillOverride allowNoLineOverride">
+    <cs:lnRef idx="0"/>
+    <cs:fillRef idx="0"/>
+    <cs:effectRef idx="0"/>
+    <cs:fontRef idx="minor">
+      <a:schemeClr val="tx1"/>
+    </cs:fontRef>
+    <cs:spPr>
+      <a:solidFill>
+        <a:schemeClr val="bg1"/>
+      </a:solidFill>
+      <a:ln w="9525" cap="flat" cmpd="sng" algn="ctr">
+        <a:solidFill>
+          <a:schemeClr val="tx1">
+            <a:lumMod val="15000"/>
+            <a:lumOff val="85000"/>
+          </a:schemeClr>
+        </a:solidFill>
+        <a:round/>
+      </a:ln>
+    </cs:spPr>
+    <cs:defRPr sz="1000" kern="1200"/>
+  </cs:chartArea>
+  <cs:dataLabel>
+    <cs:lnRef idx="0"/>
+    <cs:fillRef idx="0"/>
+    <cs:effectRef idx="0"/>
+    <cs:fontRef idx="minor">
+      <a:schemeClr val="tx1">
+        <a:lumMod val="75000"/>
+        <a:lumOff val="25000"/>
+      </a:schemeClr>
+    </cs:fontRef>
+    <cs:defRPr sz="900" kern="1200"/>
+  </cs:dataLabel>
+  <cs:dataLabelCallout>
+    <cs:lnRef idx="0"/>
+    <cs:fillRef idx="0"/>
+    <cs:effectRef idx="0"/>
+    <cs:fontRef idx="minor">
+      <a:schemeClr val="dk1">
+        <a:lumMod val="65000"/>
+        <a:lumOff val="35000"/>
+      </a:schemeClr>
+    </cs:fontRef>
+    <cs:spPr>
+      <a:solidFill>
+        <a:schemeClr val="lt1"/>
+      </a:solidFill>
+      <a:ln>
+        <a:solidFill>
+          <a:schemeClr val="dk1">
+            <a:lumMod val="25000"/>
+            <a:lumOff val="75000"/>
+          </a:schemeClr>
+        </a:solidFill>
+      </a:ln>
+    </cs:spPr>
+    <cs:defRPr sz="900" kern="1200"/>
+    <cs:bodyPr rot="0" spcFirstLastPara="1" vertOverflow="clip" horzOverflow="clip" vert="horz" wrap="square" lIns="36576" tIns="18288" rIns="36576" bIns="18288" anchor="ctr" anchorCtr="1">
+      <a:spAutoFit/>
+    </cs:bodyPr>
+  </cs:dataLabelCallout>
+  <cs:dataPoint>
+    <cs:lnRef idx="0"/>
+    <cs:fillRef idx="1">
+      <cs:styleClr val="auto"/>
+    </cs:fillRef>
+    <cs:effectRef idx="0"/>
+    <cs:fontRef idx="minor">
+      <a:schemeClr val="tx1"/>
+    </cs:fontRef>
+    <cs:spPr>
+      <a:solidFill>
+        <a:schemeClr val="phClr"/>
+      </a:solidFill>
+    </cs:spPr>
+  </cs:dataPoint>
+  <cs:dataPoint3D>
+    <cs:lnRef idx="0"/>
+    <cs:fillRef idx="1">
+      <cs:styleClr val="auto"/>
+    </cs:fillRef>
+    <cs:effectRef idx="0"/>
+    <cs:fontRef idx="minor">
+      <a:schemeClr val="tx1"/>
+    </cs:fontRef>
+    <cs:spPr>
+      <a:solidFill>
+        <a:schemeClr val="phClr"/>
+      </a:solidFill>
+    </cs:spPr>
+  </cs:dataPoint3D>
+  <cs:dataPointLine>
+    <cs:lnRef idx="0">
+      <cs:styleClr val="auto"/>
+    </cs:lnRef>
+    <cs:fillRef idx="1"/>
+    <cs:effectRef idx="0"/>
+    <cs:fontRef idx="minor">
+      <a:schemeClr val="tx1"/>
+    </cs:fontRef>
+    <cs:spPr>
+      <a:ln w="28575" cap="rnd">
+        <a:solidFill>
+          <a:schemeClr val="phClr"/>
+        </a:solidFill>
+        <a:round/>
+      </a:ln>
+    </cs:spPr>
+  </cs:dataPointLine>
+  <cs:dataPointMarker>
+    <cs:lnRef idx="0">
+      <cs:styleClr val="auto"/>
+    </cs:lnRef>
+    <cs:fillRef idx="1">
+      <cs:styleClr val="auto"/>
+    </cs:fillRef>
+    <cs:effectRef idx="0"/>
+    <cs:fontRef idx="minor">
+      <a:schemeClr val="tx1"/>
+    </cs:fontRef>
+    <cs:spPr>
+      <a:solidFill>
+        <a:schemeClr val="phClr"/>
+      </a:solidFill>
+      <a:ln w="9525">
+        <a:solidFill>
+          <a:schemeClr val="phClr"/>
+        </a:solidFill>
+      </a:ln>
+    </cs:spPr>
+  </cs:dataPointMarker>
+  <cs:dataPointMarkerLayout symbol="circle" size="5"/>
+  <cs:dataPointWireframe>
+    <cs:lnRef idx="0">
+      <cs:styleClr val="auto"/>
+    </cs:lnRef>
+    <cs:fillRef idx="1"/>
+    <cs:effectRef idx="0"/>
+    <cs:fontRef idx="minor">
+      <a:schemeClr val="tx1"/>
+    </cs:fontRef>
+    <cs:spPr>
+      <a:ln w="9525" cap="rnd">
+        <a:solidFill>
+          <a:schemeClr val="phClr"/>
+        </a:solidFill>
+        <a:round/>
+      </a:ln>
+    </cs:spPr>
+  </cs:dataPointWireframe>
+  <cs:dataTable>
+    <cs:lnRef idx="0"/>
+    <cs:fillRef idx="0"/>
+    <cs:effectRef idx="0"/>
+    <cs:fontRef idx="minor">
+      <a:schemeClr val="tx1">
+        <a:lumMod val="65000"/>
+        <a:lumOff val="35000"/>
+      </a:schemeClr>
+    </cs:fontRef>
+    <cs:spPr>
+      <a:noFill/>
+      <a:ln w="9525" cap="flat" cmpd="sng" algn="ctr">
+        <a:solidFill>
+          <a:schemeClr val="tx1">
+            <a:lumMod val="15000"/>
+            <a:lumOff val="85000"/>
+          </a:schemeClr>
+        </a:solidFill>
+        <a:round/>
+      </a:ln>
+    </cs:spPr>
+    <cs:defRPr sz="900" kern="1200"/>
+  </cs:dataTable>
+  <cs:downBar>
+    <cs:lnRef idx="0"/>
+    <cs:fillRef idx="0"/>
+    <cs:effectRef idx="0"/>
+    <cs:fontRef idx="minor">
+      <a:schemeClr val="dk1"/>
+    </cs:fontRef>
+    <cs:spPr>
+      <a:solidFill>
+        <a:schemeClr val="dk1">
+          <a:lumMod val="65000"/>
+          <a:lumOff val="35000"/>
+        </a:schemeClr>
+      </a:solidFill>
+      <a:ln w="9525">
+        <a:solidFill>
+          <a:schemeClr val="tx1">
+            <a:lumMod val="65000"/>
+            <a:lumOff val="35000"/>
+          </a:schemeClr>
+        </a:solidFill>
+      </a:ln>
+    </cs:spPr>
+  </cs:downBar>
+  <cs:dropLine>
+    <cs:lnRef idx="0"/>
+    <cs:fillRef idx="0"/>
+    <cs:effectRef idx="0"/>
+    <cs:fontRef idx="minor">
+      <a:schemeClr val="tx1"/>
+    </cs:fontRef>
+    <cs:spPr>
+      <a:ln w="9525" cap="flat" cmpd="sng" algn="ctr">
+        <a:solidFill>
+          <a:schemeClr val="tx1">
+            <a:lumMod val="35000"/>
+            <a:lumOff val="65000"/>
+          </a:schemeClr>
+        </a:solidFill>
+        <a:round/>
+      </a:ln>
+    </cs:spPr>
+  </cs:dropLine>
+  <cs:errorBar>
+    <cs:lnRef idx="0"/>
+    <cs:fillRef idx="0"/>
+    <cs:effectRef idx="0"/>
+    <cs:fontRef idx="minor">
+      <a:schemeClr val="tx1"/>
+    </cs:fontRef>
+    <cs:spPr>
+      <a:ln w="9525" cap="flat" cmpd="sng" algn="ctr">
+        <a:solidFill>
+          <a:schemeClr val="tx1">
+            <a:lumMod val="65000"/>
+            <a:lumOff val="35000"/>
+          </a:schemeClr>
+        </a:solidFill>
+        <a:round/>
+      </a:ln>
+    </cs:spPr>
+  </cs:errorBar>
+  <cs:floor>
+    <cs:lnRef idx="0"/>
+    <cs:fillRef idx="0"/>
+    <cs:effectRef idx="0"/>
+    <cs:fontRef idx="minor">
+      <a:schemeClr val="tx1"/>
+    </cs:fontRef>
+    <cs:spPr>
+      <a:noFill/>
+      <a:ln>
+        <a:noFill/>
+      </a:ln>
+    </cs:spPr>
+  </cs:floor>
+  <cs:gridlineMajor>
+    <cs:lnRef idx="0"/>
+    <cs:fillRef idx="0"/>
+    <cs:effectRef idx="0"/>
+    <cs:fontRef idx="minor">
+      <a:schemeClr val="tx1"/>
+    </cs:fontRef>
+    <cs:spPr>
+      <a:ln w="9525" cap="flat" cmpd="sng" algn="ctr">
+        <a:solidFill>
+          <a:schemeClr val="tx1">
+            <a:lumMod val="15000"/>
+            <a:lumOff val="85000"/>
+          </a:schemeClr>
+        </a:solidFill>
+        <a:round/>
+      </a:ln>
+    </cs:spPr>
+  </cs:gridlineMajor>
+  <cs:gridlineMinor>
+    <cs:lnRef idx="0"/>
+    <cs:fillRef idx="0"/>
+    <cs:effectRef idx="0"/>
+    <cs:fontRef idx="minor">
+      <a:schemeClr val="tx1"/>
+    </cs:fontRef>
+    <cs:spPr>
+      <a:ln w="9525" cap="flat" cmpd="sng" algn="ctr">
+        <a:solidFill>
+          <a:schemeClr val="tx1">
+            <a:lumMod val="5000"/>
+            <a:lumOff val="95000"/>
+          </a:schemeClr>
+        </a:solidFill>
+        <a:round/>
+      </a:ln>
+    </cs:spPr>
+  </cs:gridlineMinor>
+  <cs:hiLoLine>
+    <cs:lnRef idx="0"/>
+    <cs:fillRef idx="0"/>
+    <cs:effectRef idx="0"/>
+    <cs:fontRef idx="minor">
+      <a:schemeClr val="tx1"/>
+    </cs:fontRef>
+    <cs:spPr>
+      <a:ln w="9525" cap="flat" cmpd="sng" algn="ctr">
+        <a:solidFill>
+          <a:schemeClr val="tx1">
+            <a:lumMod val="75000"/>
+            <a:lumOff val="25000"/>
+          </a:schemeClr>
+        </a:solidFill>
+        <a:round/>
+      </a:ln>
+    </cs:spPr>
+  </cs:hiLoLine>
+  <cs:leaderLine>
+    <cs:lnRef idx="0"/>
+    <cs:fillRef idx="0"/>
+    <cs:effectRef idx="0"/>
+    <cs:fontRef idx="minor">
+      <a:schemeClr val="tx1"/>
+    </cs:fontRef>
+    <cs:spPr>
+      <a:ln w="9525" cap="flat" cmpd="sng" algn="ctr">
+        <a:solidFill>
+          <a:schemeClr val="tx1">
+            <a:lumMod val="35000"/>
+            <a:lumOff val="65000"/>
+          </a:schemeClr>
+        </a:solidFill>
+        <a:round/>
+      </a:ln>
+    </cs:spPr>
+  </cs:leaderLine>
+  <cs:legend>
+    <cs:lnRef idx="0"/>
+    <cs:fillRef idx="0"/>
+    <cs:effectRef idx="0"/>
+    <cs:fontRef idx="minor">
+      <a:schemeClr val="tx1">
+        <a:lumMod val="65000"/>
+        <a:lumOff val="35000"/>
+      </a:schemeClr>
+    </cs:fontRef>
+    <cs:defRPr sz="900" kern="1200"/>
+  </cs:legend>
+  <cs:plotArea mods="allowNoFillOverride allowNoLineOverride">
+    <cs:lnRef idx="0"/>
+    <cs:fillRef idx="0"/>
+    <cs:effectRef idx="0"/>
+    <cs:fontRef idx="minor">
+      <a:schemeClr val="tx1"/>
+    </cs:fontRef>
+  </cs:plotArea>
+  <cs:plotArea3D mods="allowNoFillOverride allowNoLineOverride">
+    <cs:lnRef idx="0"/>
+    <cs:fillRef idx="0"/>
+    <cs:effectRef idx="0"/>
+    <cs:fontRef idx="minor">
+      <a:schemeClr val="tx1"/>
+    </cs:fontRef>
+  </cs:plotArea3D>
+  <cs:seriesAxis>
+    <cs:lnRef idx="0"/>
+    <cs:fillRef idx="0"/>
+    <cs:effectRef idx="0"/>
+    <cs:fontRef idx="minor">
+      <a:schemeClr val="tx1">
+        <a:lumMod val="65000"/>
+        <a:lumOff val="35000"/>
+      </a:schemeClr>
+    </cs:fontRef>
+    <cs:defRPr sz="900" kern="1200"/>
+  </cs:seriesAxis>
+  <cs:seriesLine>
+    <cs:lnRef idx="0"/>
+    <cs:fillRef idx="0"/>
+    <cs:effectRef idx="0"/>
+    <cs:fontRef idx="minor">
+      <a:schemeClr val="tx1"/>
+    </cs:fontRef>
+    <cs:spPr>
+      <a:ln w="9525" cap="flat" cmpd="sng" algn="ctr">
+        <a:solidFill>
+          <a:schemeClr val="tx1">
+            <a:lumMod val="35000"/>
+            <a:lumOff val="65000"/>
+          </a:schemeClr>
+        </a:solidFill>
+        <a:round/>
+      </a:ln>
+    </cs:spPr>
+  </cs:seriesLine>
+  <cs:title>
+    <cs:lnRef idx="0"/>
+    <cs:fillRef idx="0"/>
+    <cs:effectRef idx="0"/>
+    <cs:fontRef idx="minor">
+      <a:schemeClr val="tx1">
+        <a:lumMod val="65000"/>
+        <a:lumOff val="35000"/>
+      </a:schemeClr>
+    </cs:fontRef>
+    <cs:defRPr sz="1400" b="0" kern="1200" spc="0" baseline="0"/>
+  </cs:title>
+  <cs:trendline>
+    <cs:lnRef idx="0">
+      <cs:styleClr val="auto"/>
+    </cs:lnRef>
+    <cs:fillRef idx="0"/>
+    <cs:effectRef idx="0"/>
+    <cs:fontRef idx="minor">
+      <a:schemeClr val="tx1"/>
+    </cs:fontRef>
+    <cs:spPr>
+      <a:ln w="19050" cap="rnd">
+        <a:solidFill>
+          <a:schemeClr val="phClr"/>
+        </a:solidFill>
+        <a:prstDash val="sysDot"/>
+      </a:ln>
+    </cs:spPr>
+  </cs:trendline>
+  <cs:trendlineLabel>
+    <cs:lnRef idx="0"/>
+    <cs:fillRef idx="0"/>
+    <cs:effectRef idx="0"/>
+    <cs:fontRef idx="minor">
+      <a:schemeClr val="tx1">
+        <a:lumMod val="65000"/>
+        <a:lumOff val="35000"/>
+      </a:schemeClr>
+    </cs:fontRef>
+    <cs:defRPr sz="900" kern="1200"/>
+  </cs:trendlineLabel>
+  <cs:upBar>
+    <cs:lnRef idx="0"/>
+    <cs:fillRef idx="0"/>
+    <cs:effectRef idx="0"/>
+    <cs:fontRef idx="minor">
+      <a:schemeClr val="dk1"/>
+    </cs:fontRef>
+    <cs:spPr>
+      <a:solidFill>
+        <a:schemeClr val="lt1"/>
+      </a:solidFill>
+      <a:ln w="9525">
+        <a:solidFill>
+          <a:schemeClr val="tx1">
+            <a:lumMod val="15000"/>
+            <a:lumOff val="85000"/>
+          </a:schemeClr>
+        </a:solidFill>
+      </a:ln>
+    </cs:spPr>
+  </cs:upBar>
+  <cs:valueAxis>
+    <cs:lnRef idx="0"/>
+    <cs:fillRef idx="0"/>
+    <cs:effectRef idx="0"/>
+    <cs:fontRef idx="minor">
+      <a:schemeClr val="tx1">
+        <a:lumMod val="65000"/>
+        <a:lumOff val="35000"/>
+      </a:schemeClr>
+    </cs:fontRef>
+    <cs:defRPr sz="900" kern="1200"/>
+  </cs:valueAxis>
+  <cs:wall>
+    <cs:lnRef idx="0"/>
+    <cs:fillRef idx="0"/>
+    <cs:effectRef idx="0"/>
+    <cs:fontRef idx="minor">
+      <a:schemeClr val="tx1"/>
+    </cs:fontRef>
+    <cs:spPr>
+      <a:noFill/>
+      <a:ln>
+        <a:noFill/>
+      </a:ln>
+    </cs:spPr>
+  </cs:wall>
+</cs:chartStyle>
+</file>
+
 <file path=word/glossary/document.xml><?xml version="1.0" encoding="utf-8"?>
 <w:glossaryDocument xmlns:wpc="http://schemas.microsoft.com/office/word/2010/wordprocessingCanvas" xmlns:cx="http://schemas.microsoft.com/office/drawing/2014/chartex" xmlns:cx1="http://schemas.microsoft.com/office/drawing/2015/9/8/chartex" xmlns:cx2="http://schemas.microsoft.com/office/drawing/2015/10/21/chartex" xmlns:cx3="http://schemas.microsoft.com/office/drawing/2016/5/9/chartex" xmlns:cx4="http://schemas.microsoft.com/office/drawing/2016/5/10/chartex" xmlns:cx5="http://schemas.microsoft.com/office/drawing/2016/5/11/chartex" xmlns:cx6="http://schemas.microsoft.com/office/drawing/2016/5/12/chartex" xmlns:cx7="http://schemas.microsoft.com/office/drawing/2016/5/13/chartex" xmlns:cx8="http://schemas.microsoft.com/office/drawing/2016/5/14/chartex" xmlns:mc="http://schemas.openxmlformats.org/markup-compatibility/2006" xmlns:aink="http://schemas.microsoft.com/office/drawing/2016/ink" xmlns:am3d="http://schemas.microsoft.com/office/drawing/2017/model3d" xmlns:o="urn:schemas-microsoft-com:office:office" xmlns:oel="http://schemas.microsoft.com/office/2019/extlst" xmlns:r="http://schemas.openxmlformats.org/officeDocument/2006/relationships" xmlns:m="http://schemas.openxmlformats.org/officeDocument/2006/math" xmlns:v="urn:schemas-microsoft-com:vml" xmlns:wp14="http://schemas.microsoft.com/office/word/2010/wordprocessingDrawing" xmlns:wp="http://schemas.openxmlformats.org/drawingml/2006/wordprocessingDrawing" xmlns:w10="urn:schemas-microsoft-com:office:word" xmlns:w="http://schemas.openxmlformats.org/wordprocessingml/2006/main" xmlns:w14="http://schemas.microsoft.com/office/word/2010/wordml" xmlns:w15="http://schemas.microsoft.com/office/word/2012/wordml" xmlns:w16cex="http://schemas.microsoft.com/office/word/2018/wordml/cex" xmlns:w16cid="http://schemas.microsoft.com/office/word/2016/wordml/cid" xmlns:w16="http://schemas.microsoft.com/office/word/2018/wordml" xmlns:w16sdtdh="http://schemas.microsoft.com/office/word/2020/wordml/sdtdatahash" xmlns:w16se="http://schemas.microsoft.com/office/word/2015/wordml/symex" xmlns:wpg="http://schemas.microsoft.com/office/word/2010/wordprocessingGroup" xmlns:wpi="http://schemas.microsoft.com/office/word/2010/wordprocessingInk" xmlns:wne="http://schemas.microsoft.com/office/word/2006/wordml" xmlns:wps="http://schemas.microsoft.com/office/word/2010/wordprocessingShape" mc:Ignorable="w14 w15 w16se w16cid w16 w16cex w16sdtdh wp14">
   <w:docParts>
@@ -3947,6 +6981,7 @@
     <w:rsid w:val="000C3B61"/>
     <w:rsid w:val="00117DD4"/>
     <w:rsid w:val="002E359F"/>
+    <w:rsid w:val="004969EE"/>
     <w:rsid w:val="005563F4"/>
     <w:rsid w:val="0077128C"/>
     <w:rsid w:val="009562D2"/>

</xml_diff>